<commit_message>
Minor word updates, mention location of SCPD OH info
</commit_message>
<xml_diff>
--- a/handouts-raw/1-General-Information.docx
+++ b/handouts-raw/1-General-Information.docx
@@ -2359,7 +2359,23 @@
           <w:rFonts w:ascii="Times New Roman" w:hAnsi="Times New Roman" w:cs="Times New Roman"/>
           <w:szCs w:val="24"/>
         </w:rPr>
-        <w:t xml:space="preserve"> There is a link in the sidebar of the course website to view the latest </w:t>
+        <w:t xml:space="preserve"> There is a link in the sidebar of the course </w:t>
+      </w:r>
+      <w:r>
+        <w:rPr>
+          <w:rFonts w:ascii="Times New Roman" w:hAnsi="Times New Roman" w:cs="Times New Roman"/>
+          <w:szCs w:val="24"/>
+        </w:rPr>
+        <w:t>homepage</w:t>
+      </w:r>
+      <w:bookmarkStart w:id="0" w:name="_GoBack"/>
+      <w:bookmarkEnd w:id="0"/>
+      <w:r>
+        <w:rPr>
+          <w:rFonts w:ascii="Times New Roman" w:hAnsi="Times New Roman" w:cs="Times New Roman"/>
+          <w:szCs w:val="24"/>
+        </w:rPr>
+        <w:t xml:space="preserve"> to view the latest </w:t>
       </w:r>
       <w:r>
         <w:rPr>
@@ -3036,19 +3052,7 @@
         <w:rPr>
           <w:rFonts w:ascii="Times New Roman" w:hAnsi="Times New Roman"/>
         </w:rPr>
-        <w:t xml:space="preserve">  </w:t>
-      </w:r>
-      <w:r>
-        <w:rPr>
-          <w:rFonts w:ascii="Times New Roman" w:hAnsi="Times New Roman"/>
-        </w:rPr>
-        <w:t>IGs must be scheduled within two weeks of the due date.</w:t>
-      </w:r>
-      <w:r>
-        <w:rPr>
-          <w:rFonts w:ascii="Times New Roman" w:hAnsi="Times New Roman"/>
-        </w:rPr>
-        <w:t xml:space="preserve">  </w:t>
+        <w:t xml:space="preserve">  IGs must be scheduled within two weeks of the due date.  </w:t>
       </w:r>
       <w:r>
         <w:t xml:space="preserve">After the IG, your feedback will be accessible at </w:t>
@@ -3067,15 +3071,7 @@
           <w:b/>
           <w:sz w:val="20"/>
         </w:rPr>
-        <w:t>s</w:t>
-      </w:r>
-      <w:r>
-        <w:rPr>
-          <w:rFonts w:ascii="Courier New" w:hAnsi="Courier New"/>
-          <w:b/>
-          <w:sz w:val="20"/>
-        </w:rPr>
-        <w:t>://paperless</w:t>
+        <w:t>s://paperless</w:t>
       </w:r>
       <w:r>
         <w:rPr>
@@ -4682,8 +4678,6 @@
       <w:pPr>
         <w:pStyle w:val="Text"/>
       </w:pPr>
-      <w:bookmarkStart w:id="0" w:name="_GoBack"/>
-      <w:bookmarkEnd w:id="0"/>
     </w:p>
     <w:p>
       <w:pPr>
@@ -4797,7 +4791,7 @@
       <w:rPr>
         <w:rFonts w:ascii="Times New Roman" w:hAnsi="Times New Roman"/>
       </w:rPr>
-      <w:t>5</w:t>
+      <w:t>3</w:t>
     </w:r>
     <w:r>
       <w:rPr>

</xml_diff>

<commit_message>
Update to contact Head TA for alternate exams
</commit_message>
<xml_diff>
--- a/handouts-raw/1-General-Information.docx
+++ b/handouts-raw/1-General-Information.docx
@@ -2298,18 +2298,27 @@
         </w:rPr>
         <w:t xml:space="preserve">in </w:t>
       </w:r>
+      <w:proofErr w:type="spellStart"/>
       <w:r>
         <w:rPr>
           <w:rFonts w:ascii="Times New Roman" w:hAnsi="Times New Roman" w:cs="Times New Roman"/>
           <w:szCs w:val="24"/>
         </w:rPr>
-        <w:t xml:space="preserve">Tresidder Union (first floor, </w:t>
-      </w:r>
+        <w:t>Tresidder</w:t>
+      </w:r>
+      <w:proofErr w:type="spellEnd"/>
       <w:r>
         <w:rPr>
           <w:rFonts w:ascii="Times New Roman" w:hAnsi="Times New Roman" w:cs="Times New Roman"/>
           <w:szCs w:val="24"/>
         </w:rPr>
+        <w:t xml:space="preserve"> Union (first floor, </w:t>
+      </w:r>
+      <w:r>
+        <w:rPr>
+          <w:rFonts w:ascii="Times New Roman" w:hAnsi="Times New Roman" w:cs="Times New Roman"/>
+          <w:szCs w:val="24"/>
+        </w:rPr>
         <w:t>in the food court area</w:t>
       </w:r>
       <w:r>
@@ -2368,8 +2377,6 @@
         </w:rPr>
         <w:t>homepage</w:t>
       </w:r>
-      <w:bookmarkStart w:id="0" w:name="_GoBack"/>
-      <w:bookmarkEnd w:id="0"/>
       <w:r>
         <w:rPr>
           <w:rFonts w:ascii="Times New Roman" w:hAnsi="Times New Roman" w:cs="Times New Roman"/>
@@ -4016,7 +4023,23 @@
           <w:rFonts w:ascii="Times New Roman" w:hAnsi="Times New Roman" w:cs="Times New Roman"/>
           <w:szCs w:val="24"/>
         </w:rPr>
-        <w:t xml:space="preserve"> sign-up for sections on Axess).</w:t>
+        <w:t xml:space="preserve"> sign-up for sections on </w:t>
+      </w:r>
+      <w:proofErr w:type="spellStart"/>
+      <w:r>
+        <w:rPr>
+          <w:rFonts w:ascii="Times New Roman" w:hAnsi="Times New Roman" w:cs="Times New Roman"/>
+          <w:szCs w:val="24"/>
+        </w:rPr>
+        <w:t>Axess</w:t>
+      </w:r>
+      <w:proofErr w:type="spellEnd"/>
+      <w:r>
+        <w:rPr>
+          <w:rFonts w:ascii="Times New Roman" w:hAnsi="Times New Roman" w:cs="Times New Roman"/>
+          <w:szCs w:val="24"/>
+        </w:rPr>
+        <w:t>).</w:t>
       </w:r>
     </w:p>
     <w:p>
@@ -4165,8 +4188,16 @@
         <w:rPr>
           <w:rFonts w:ascii="Times New Roman" w:hAnsi="Times New Roman"/>
         </w:rPr>
-        <w:t>request by email to the instructor</w:t>
-      </w:r>
+        <w:t xml:space="preserve">request by email to the </w:t>
+      </w:r>
+      <w:r>
+        <w:rPr>
+          <w:rFonts w:ascii="Times New Roman" w:hAnsi="Times New Roman"/>
+        </w:rPr>
+        <w:t>Head TA</w:t>
+      </w:r>
+      <w:bookmarkStart w:id="0" w:name="_GoBack"/>
+      <w:bookmarkEnd w:id="0"/>
       <w:r>
         <w:rPr>
           <w:rFonts w:ascii="Times New Roman" w:hAnsi="Times New Roman"/>
@@ -4694,7 +4725,107 @@
           <w:sz w:val="18"/>
           <w:szCs w:val="18"/>
         </w:rPr>
-        <w:t>This document is copyright © Nick Troccoli, and based on similar handouts from Alisha Adam, Rohit Talreja, Mehran Sahami, Chris Piech and Marty Stepp.  Licensed under Creative Commons Attribution 2.5 License. All rights reserved.</w:t>
+        <w:t xml:space="preserve">This document is copyright © Nick Troccoli, and based on similar handouts from Alisha Adam, </w:t>
+      </w:r>
+      <w:proofErr w:type="spellStart"/>
+      <w:r>
+        <w:rPr>
+          <w:i/>
+          <w:iCs/>
+          <w:sz w:val="18"/>
+          <w:szCs w:val="18"/>
+        </w:rPr>
+        <w:t>Rohit</w:t>
+      </w:r>
+      <w:proofErr w:type="spellEnd"/>
+      <w:r>
+        <w:rPr>
+          <w:i/>
+          <w:iCs/>
+          <w:sz w:val="18"/>
+          <w:szCs w:val="18"/>
+        </w:rPr>
+        <w:t xml:space="preserve"> </w:t>
+      </w:r>
+      <w:proofErr w:type="spellStart"/>
+      <w:r>
+        <w:rPr>
+          <w:i/>
+          <w:iCs/>
+          <w:sz w:val="18"/>
+          <w:szCs w:val="18"/>
+        </w:rPr>
+        <w:t>Talreja</w:t>
+      </w:r>
+      <w:proofErr w:type="spellEnd"/>
+      <w:r>
+        <w:rPr>
+          <w:i/>
+          <w:iCs/>
+          <w:sz w:val="18"/>
+          <w:szCs w:val="18"/>
+        </w:rPr>
+        <w:t xml:space="preserve">, Mehran </w:t>
+      </w:r>
+      <w:proofErr w:type="spellStart"/>
+      <w:r>
+        <w:rPr>
+          <w:i/>
+          <w:iCs/>
+          <w:sz w:val="18"/>
+          <w:szCs w:val="18"/>
+        </w:rPr>
+        <w:t>Sahami</w:t>
+      </w:r>
+      <w:proofErr w:type="spellEnd"/>
+      <w:r>
+        <w:rPr>
+          <w:i/>
+          <w:iCs/>
+          <w:sz w:val="18"/>
+          <w:szCs w:val="18"/>
+        </w:rPr>
+        <w:t xml:space="preserve">, Chris </w:t>
+      </w:r>
+      <w:proofErr w:type="spellStart"/>
+      <w:r>
+        <w:rPr>
+          <w:i/>
+          <w:iCs/>
+          <w:sz w:val="18"/>
+          <w:szCs w:val="18"/>
+        </w:rPr>
+        <w:t>Piech</w:t>
+      </w:r>
+      <w:proofErr w:type="spellEnd"/>
+      <w:r>
+        <w:rPr>
+          <w:i/>
+          <w:iCs/>
+          <w:sz w:val="18"/>
+          <w:szCs w:val="18"/>
+        </w:rPr>
+        <w:t xml:space="preserve"> and Marty </w:t>
+      </w:r>
+      <w:proofErr w:type="spellStart"/>
+      <w:r>
+        <w:rPr>
+          <w:i/>
+          <w:iCs/>
+          <w:sz w:val="18"/>
+          <w:szCs w:val="18"/>
+        </w:rPr>
+        <w:t>Stepp</w:t>
+      </w:r>
+      <w:proofErr w:type="spellEnd"/>
+      <w:r>
+        <w:rPr>
+          <w:i/>
+          <w:iCs/>
+          <w:sz w:val="18"/>
+          <w:szCs w:val="18"/>
+        </w:rPr>
+        <w:t>.  Licensed under Creative Commons Attribution 2.5 License. All rights reserved.</w:t>
       </w:r>
     </w:p>
     <w:sectPr>
@@ -4791,7 +4922,7 @@
       <w:rPr>
         <w:rFonts w:ascii="Times New Roman" w:hAnsi="Times New Roman"/>
       </w:rPr>
-      <w:t>3</w:t>
+      <w:t>5</w:t>
     </w:r>
     <w:r>
       <w:rPr>

</xml_diff>

<commit_message>
Minor text fixes, changed a few links and dates
</commit_message>
<xml_diff>
--- a/handouts-raw/1-General-Information.docx
+++ b/handouts-raw/1-General-Information.docx
@@ -4158,7 +4158,45 @@
         <w:rPr>
           <w:rFonts w:ascii="Times New Roman" w:hAnsi="Times New Roman"/>
         </w:rPr>
-        <w:t xml:space="preserve"> first-come-first-serve.</w:t>
+        <w:t xml:space="preserve"> </w:t>
+      </w:r>
+      <w:r>
+        <w:rPr>
+          <w:rFonts w:ascii="Times New Roman" w:hAnsi="Times New Roman"/>
+        </w:rPr>
+        <w:t xml:space="preserve">done on a </w:t>
+      </w:r>
+      <w:r>
+        <w:rPr>
+          <w:rFonts w:ascii="Times New Roman" w:hAnsi="Times New Roman"/>
+        </w:rPr>
+        <w:t>first</w:t>
+      </w:r>
+      <w:r>
+        <w:rPr>
+          <w:rFonts w:ascii="Times New Roman" w:hAnsi="Times New Roman"/>
+        </w:rPr>
+        <w:t xml:space="preserve">-come, </w:t>
+      </w:r>
+      <w:bookmarkStart w:id="0" w:name="_GoBack"/>
+      <w:bookmarkEnd w:id="0"/>
+      <w:r>
+        <w:rPr>
+          <w:rFonts w:ascii="Times New Roman" w:hAnsi="Times New Roman"/>
+        </w:rPr>
+        <w:t>first-serve</w:t>
+      </w:r>
+      <w:r>
+        <w:rPr>
+          <w:rFonts w:ascii="Times New Roman" w:hAnsi="Times New Roman"/>
+        </w:rPr>
+        <w:t>d basis</w:t>
+      </w:r>
+      <w:r>
+        <w:rPr>
+          <w:rFonts w:ascii="Times New Roman" w:hAnsi="Times New Roman"/>
+        </w:rPr>
+        <w:t>.</w:t>
       </w:r>
       <w:r>
         <w:rPr>
@@ -4495,7 +4533,13 @@
         <w:rPr>
           <w:rFonts w:ascii="Times New Roman" w:hAnsi="Times New Roman"/>
         </w:rPr>
-        <w:t xml:space="preserve"> conflict with this time, and </w:t>
+        <w:t xml:space="preserve"> conflict with this time</w:t>
+      </w:r>
+      <w:r>
+        <w:rPr>
+          <w:rFonts w:ascii="Times New Roman" w:hAnsi="Times New Roman"/>
+        </w:rPr>
+        <w:t xml:space="preserve"> and </w:t>
       </w:r>
       <w:r>
         <w:rPr>
@@ -4515,15 +4559,15 @@
           <w:b/>
           <w:u w:val="single"/>
         </w:rPr>
-        <w:t xml:space="preserve">send a </w:t>
-      </w:r>
-      <w:r>
-        <w:rPr>
-          <w:rFonts w:ascii="Times New Roman" w:hAnsi="Times New Roman"/>
-          <w:b/>
-          <w:u w:val="single"/>
-        </w:rPr>
-        <w:t xml:space="preserve">request by email to the </w:t>
+        <w:t>fill out</w:t>
+      </w:r>
+      <w:r>
+        <w:rPr>
+          <w:rFonts w:ascii="Times New Roman" w:hAnsi="Times New Roman"/>
+          <w:b/>
+          <w:u w:val="single"/>
+        </w:rPr>
+        <w:t xml:space="preserve"> the </w:t>
       </w:r>
       <w:r>
         <w:rPr>
@@ -4539,6 +4583,14 @@
           <w:b/>
           <w:u w:val="single"/>
         </w:rPr>
+        <w:t>’s exam form</w:t>
+      </w:r>
+      <w:r>
+        <w:rPr>
+          <w:rFonts w:ascii="Times New Roman" w:hAnsi="Times New Roman"/>
+          <w:b/>
+          <w:u w:val="single"/>
+        </w:rPr>
         <w:t xml:space="preserve"> by 5</w:t>
       </w:r>
       <w:r>
@@ -4714,7 +4766,7 @@
           <w:b/>
           <w:u w:val="single"/>
         </w:rPr>
-        <w:t>18</w:t>
+        <w:t>17</w:t>
       </w:r>
       <w:r>
         <w:rPr>
@@ -5167,7 +5219,7 @@
           <w:sz w:val="18"/>
           <w:szCs w:val="18"/>
         </w:rPr>
-        <w:t xml:space="preserve">, and based on similar handouts </w:t>
+        <w:t xml:space="preserve"> and based on similar handouts </w:t>
       </w:r>
       <w:r>
         <w:rPr>
@@ -5285,8 +5337,6 @@
         </w:rPr>
         <w:t>,</w:t>
       </w:r>
-      <w:bookmarkStart w:id="0" w:name="_GoBack"/>
-      <w:bookmarkEnd w:id="0"/>
       <w:r>
         <w:rPr>
           <w:i/>

</xml_diff>

<commit_message>
Enabled feedback, added instructions
</commit_message>
<xml_diff>
--- a/handouts-raw/1-General-Information.docx
+++ b/handouts-raw/1-General-Information.docx
@@ -1,6 +1,6 @@
 
 <file path=word/document.xml><?xml version="1.0" encoding="utf-8"?>
-<w:document xmlns:wpc="http://schemas.microsoft.com/office/word/2010/wordprocessingCanvas" xmlns:mo="http://schemas.microsoft.com/office/mac/office/2008/main" xmlns:mc="http://schemas.openxmlformats.org/markup-compatibility/2006" xmlns:mv="urn:schemas-microsoft-com:mac:vml" xmlns:o="urn:schemas-microsoft-com:office:office" xmlns:r="http://schemas.openxmlformats.org/officeDocument/2006/relationships" xmlns:m="http://schemas.openxmlformats.org/officeDocument/2006/math" xmlns:v="urn:schemas-microsoft-com:vml" xmlns:wp14="http://schemas.microsoft.com/office/word/2010/wordprocessingDrawing" xmlns:wp="http://schemas.openxmlformats.org/drawingml/2006/wordprocessingDrawing" xmlns:w10="urn:schemas-microsoft-com:office:word" xmlns:w="http://schemas.openxmlformats.org/wordprocessingml/2006/main" xmlns:w14="http://schemas.microsoft.com/office/word/2010/wordml" xmlns:wpg="http://schemas.microsoft.com/office/word/2010/wordprocessingGroup" xmlns:wpi="http://schemas.microsoft.com/office/word/2010/wordprocessingInk" xmlns:wne="http://schemas.microsoft.com/office/word/2006/wordml" xmlns:wps="http://schemas.microsoft.com/office/word/2010/wordprocessingShape" mc:Ignorable="w14 wp14">
+<w:document xmlns:wpc="http://schemas.microsoft.com/office/word/2010/wordprocessingCanvas" xmlns:cx="http://schemas.microsoft.com/office/drawing/2014/chartex" xmlns:cx1="http://schemas.microsoft.com/office/drawing/2015/9/8/chartex" xmlns:cx2="http://schemas.microsoft.com/office/drawing/2015/10/21/chartex" xmlns:cx3="http://schemas.microsoft.com/office/drawing/2016/5/9/chartex" xmlns:cx4="http://schemas.microsoft.com/office/drawing/2016/5/10/chartex" xmlns:cx5="http://schemas.microsoft.com/office/drawing/2016/5/11/chartex" xmlns:cx6="http://schemas.microsoft.com/office/drawing/2016/5/12/chartex" xmlns:cx7="http://schemas.microsoft.com/office/drawing/2016/5/13/chartex" xmlns:cx8="http://schemas.microsoft.com/office/drawing/2016/5/14/chartex" xmlns:mc="http://schemas.openxmlformats.org/markup-compatibility/2006" xmlns:aink="http://schemas.microsoft.com/office/drawing/2016/ink" xmlns:am3d="http://schemas.microsoft.com/office/drawing/2017/model3d" xmlns:o="urn:schemas-microsoft-com:office:office" xmlns:r="http://schemas.openxmlformats.org/officeDocument/2006/relationships" xmlns:m="http://schemas.openxmlformats.org/officeDocument/2006/math" xmlns:v="urn:schemas-microsoft-com:vml" xmlns:wp14="http://schemas.microsoft.com/office/word/2010/wordprocessingDrawing" xmlns:wp="http://schemas.openxmlformats.org/drawingml/2006/wordprocessingDrawing" xmlns:w10="urn:schemas-microsoft-com:office:word" xmlns:w="http://schemas.openxmlformats.org/wordprocessingml/2006/main" xmlns:w14="http://schemas.microsoft.com/office/word/2010/wordml" xmlns:w15="http://schemas.microsoft.com/office/word/2012/wordml" xmlns:w16cid="http://schemas.microsoft.com/office/word/2016/wordml/cid" xmlns:w16se="http://schemas.microsoft.com/office/word/2015/wordml/symex" xmlns:wpg="http://schemas.microsoft.com/office/word/2010/wordprocessingGroup" xmlns:wpi="http://schemas.microsoft.com/office/word/2010/wordprocessingInk" xmlns:wne="http://schemas.microsoft.com/office/word/2006/wordml" xmlns:wps="http://schemas.microsoft.com/office/word/2010/wordprocessingShape" mc:Ignorable="w14 w15 w16se w16cid wp14">
   <w:body>
     <w:p>
       <w:pPr>
@@ -24,8 +24,6 @@
         </w:rPr>
         <w:tab/>
       </w:r>
-      <w:bookmarkStart w:id="0" w:name="_GoBack"/>
-      <w:bookmarkEnd w:id="0"/>
       <w:r>
         <w:rPr>
           <w:rFonts w:ascii="Times New Roman" w:hAnsi="Times New Roman"/>
@@ -42,7 +40,7 @@
         <w:rPr>
           <w:rFonts w:ascii="Times New Roman" w:hAnsi="Times New Roman"/>
         </w:rPr>
-        <w:t xml:space="preserve"> </w:t>
+        <w:t xml:space="preserve">        </w:t>
       </w:r>
       <w:r>
         <w:rPr>
@@ -77,7 +75,7 @@
         <w:rPr>
           <w:rFonts w:ascii="Times New Roman" w:hAnsi="Times New Roman"/>
         </w:rPr>
-        <w:t xml:space="preserve">       </w:t>
+        <w:t xml:space="preserve">            </w:t>
       </w:r>
       <w:r>
         <w:t>June 25</w:t>
@@ -1331,6 +1329,18 @@
         <w:tab/>
         <w:t>Section participation</w:t>
       </w:r>
+      <w:r>
+        <w:rPr>
+          <w:rFonts w:ascii="Times New Roman" w:hAnsi="Times New Roman"/>
+        </w:rPr>
+        <w:t xml:space="preserve"> and </w:t>
+      </w:r>
+      <w:r>
+        <w:rPr>
+          <w:rFonts w:ascii="Times New Roman" w:hAnsi="Times New Roman"/>
+        </w:rPr>
+        <w:t>lecture feedback</w:t>
+      </w:r>
     </w:p>
     <w:p>
       <w:pPr>
@@ -3322,14 +3332,14 @@
         <w:rPr>
           <w:rFonts w:ascii="Times New Roman" w:hAnsi="Times New Roman" w:cs="Times New Roman"/>
         </w:rPr>
-        <w:t xml:space="preserve">2 late days allows you to submit it until Friday at 11AM </w:t>
+        <w:t xml:space="preserve">2 late days allows you to submit it until Friday at 11AM without </w:t>
       </w:r>
       <w:r>
         <w:rPr>
           <w:rFonts w:ascii="Times New Roman" w:hAnsi="Times New Roman" w:cs="Times New Roman"/>
         </w:rPr>
         <w:lastRenderedPageBreak/>
-        <w:t>without penalty</w:t>
+        <w:t>penalty</w:t>
       </w:r>
       <w:r>
         <w:rPr>
@@ -3722,7 +3732,21 @@
         <w:rPr>
           <w:rFonts w:ascii="Times New Roman" w:hAnsi="Times New Roman" w:cs="Times New Roman"/>
         </w:rPr>
-        <w:t xml:space="preserve"> as extensions you have been granted ahead of time, and use them when you might have otherwise tried to ask for an extension.</w:t>
+        <w:t xml:space="preserve"> as extensions you have been granted ahead of </w:t>
+      </w:r>
+      <w:proofErr w:type="gramStart"/>
+      <w:r>
+        <w:rPr>
+          <w:rFonts w:ascii="Times New Roman" w:hAnsi="Times New Roman" w:cs="Times New Roman"/>
+        </w:rPr>
+        <w:t>time, and</w:t>
+      </w:r>
+      <w:proofErr w:type="gramEnd"/>
+      <w:r>
+        <w:rPr>
+          <w:rFonts w:ascii="Times New Roman" w:hAnsi="Times New Roman" w:cs="Times New Roman"/>
+        </w:rPr>
+        <w:t xml:space="preserve"> use them when you might have otherwise tried to ask for an extension.</w:t>
       </w:r>
       <w:r>
         <w:rPr>
@@ -4385,6 +4409,168 @@
         <w:rPr>
           <w:rFonts w:ascii="Times New Roman" w:hAnsi="Times New Roman"/>
         </w:rPr>
+        <w:t>Lecture Feedback</w:t>
+      </w:r>
+    </w:p>
+    <w:p>
+      <w:pPr>
+        <w:pStyle w:val="Boldheading"/>
+        <w:outlineLvl w:val="0"/>
+        <w:rPr>
+          <w:rFonts w:ascii="Times New Roman" w:hAnsi="Times New Roman"/>
+          <w:b w:val="0"/>
+        </w:rPr>
+      </w:pPr>
+      <w:r>
+        <w:rPr>
+          <w:rFonts w:ascii="Times New Roman" w:hAnsi="Times New Roman"/>
+          <w:b w:val="0"/>
+        </w:rPr>
+        <w:t>Each</w:t>
+      </w:r>
+      <w:r>
+        <w:rPr>
+          <w:rFonts w:ascii="Times New Roman" w:hAnsi="Times New Roman"/>
+          <w:b w:val="0"/>
+        </w:rPr>
+        <w:t xml:space="preserve"> student will </w:t>
+      </w:r>
+      <w:r>
+        <w:rPr>
+          <w:rFonts w:ascii="Times New Roman" w:hAnsi="Times New Roman"/>
+          <w:b w:val="0"/>
+        </w:rPr>
+        <w:t>be assigned to</w:t>
+      </w:r>
+      <w:r>
+        <w:rPr>
+          <w:rFonts w:ascii="Times New Roman" w:hAnsi="Times New Roman"/>
+          <w:b w:val="0"/>
+        </w:rPr>
+        <w:t xml:space="preserve"> </w:t>
+      </w:r>
+      <w:r>
+        <w:rPr>
+          <w:rFonts w:ascii="Times New Roman" w:hAnsi="Times New Roman"/>
+          <w:b w:val="0"/>
+        </w:rPr>
+        <w:t>give</w:t>
+      </w:r>
+      <w:r>
+        <w:rPr>
+          <w:rFonts w:ascii="Times New Roman" w:hAnsi="Times New Roman"/>
+          <w:b w:val="0"/>
+        </w:rPr>
+        <w:t xml:space="preserve"> feedback on two lectures </w:t>
+      </w:r>
+      <w:r>
+        <w:rPr>
+          <w:rFonts w:ascii="Times New Roman" w:hAnsi="Times New Roman"/>
+          <w:b w:val="0"/>
+        </w:rPr>
+        <w:t>throughout the quarter</w:t>
+      </w:r>
+      <w:r>
+        <w:rPr>
+          <w:rFonts w:ascii="Times New Roman" w:hAnsi="Times New Roman"/>
+          <w:b w:val="0"/>
+        </w:rPr>
+        <w:t>. In order to receive credit</w:t>
+      </w:r>
+      <w:r>
+        <w:rPr>
+          <w:rFonts w:ascii="Times New Roman" w:hAnsi="Times New Roman"/>
+          <w:b w:val="0"/>
+        </w:rPr>
+        <w:t xml:space="preserve"> for giving feedback</w:t>
+      </w:r>
+      <w:r>
+        <w:rPr>
+          <w:rFonts w:ascii="Times New Roman" w:hAnsi="Times New Roman"/>
+          <w:b w:val="0"/>
+        </w:rPr>
+        <w:t xml:space="preserve">, you must submit your </w:t>
+      </w:r>
+      <w:r>
+        <w:rPr>
+          <w:rFonts w:ascii="Times New Roman" w:hAnsi="Times New Roman"/>
+          <w:b w:val="0"/>
+        </w:rPr>
+        <w:t>comments</w:t>
+      </w:r>
+      <w:r>
+        <w:rPr>
+          <w:rFonts w:ascii="Times New Roman" w:hAnsi="Times New Roman"/>
+          <w:b w:val="0"/>
+        </w:rPr>
+        <w:t xml:space="preserve"> </w:t>
+      </w:r>
+      <w:r>
+        <w:rPr>
+          <w:rFonts w:ascii="Times New Roman" w:hAnsi="Times New Roman"/>
+          <w:u w:val="single"/>
+        </w:rPr>
+        <w:t>by 11A</w:t>
+      </w:r>
+      <w:r>
+        <w:rPr>
+          <w:rFonts w:ascii="Times New Roman" w:hAnsi="Times New Roman"/>
+          <w:u w:val="single"/>
+        </w:rPr>
+        <w:t>M</w:t>
+      </w:r>
+      <w:r>
+        <w:rPr>
+          <w:rFonts w:ascii="Times New Roman" w:hAnsi="Times New Roman"/>
+          <w:u w:val="single"/>
+        </w:rPr>
+        <w:t xml:space="preserve"> on the Monday following each lecture</w:t>
+      </w:r>
+      <w:r>
+        <w:rPr>
+          <w:rFonts w:ascii="Times New Roman" w:hAnsi="Times New Roman"/>
+          <w:b w:val="0"/>
+        </w:rPr>
+        <w:t xml:space="preserve">. </w:t>
+      </w:r>
+      <w:r>
+        <w:rPr>
+          <w:rFonts w:ascii="Times New Roman" w:hAnsi="Times New Roman"/>
+          <w:b w:val="0"/>
+        </w:rPr>
+        <w:t xml:space="preserve">Please see the “Lecture Assignments” document under the “Lecture” dropdown on the website </w:t>
+      </w:r>
+      <w:bookmarkStart w:id="0" w:name="_GoBack"/>
+      <w:bookmarkEnd w:id="0"/>
+      <w:r>
+        <w:rPr>
+          <w:rFonts w:ascii="Times New Roman" w:hAnsi="Times New Roman"/>
+          <w:b w:val="0"/>
+        </w:rPr>
+        <w:t>for more instructions on giving feedback.</w:t>
+      </w:r>
+    </w:p>
+    <w:p>
+      <w:pPr>
+        <w:pStyle w:val="Boldheading"/>
+        <w:outlineLvl w:val="0"/>
+        <w:rPr>
+          <w:rFonts w:ascii="Times New Roman" w:hAnsi="Times New Roman"/>
+        </w:rPr>
+      </w:pPr>
+    </w:p>
+    <w:p>
+      <w:pPr>
+        <w:pStyle w:val="Boldheading"/>
+        <w:outlineLvl w:val="0"/>
+        <w:rPr>
+          <w:rFonts w:ascii="Times New Roman" w:hAnsi="Times New Roman"/>
+        </w:rPr>
+      </w:pPr>
+      <w:r>
+        <w:rPr>
+          <w:rFonts w:ascii="Times New Roman" w:hAnsi="Times New Roman"/>
+        </w:rPr>
         <w:t>Examinations</w:t>
       </w:r>
     </w:p>
@@ -4537,7 +4723,14 @@
         <w:rPr>
           <w:rFonts w:ascii="Times New Roman" w:hAnsi="Times New Roman"/>
         </w:rPr>
-        <w:t xml:space="preserve"> cannot make the regularly scheduled midterm, you must </w:t>
+        <w:t xml:space="preserve"> cannot </w:t>
+      </w:r>
+      <w:r>
+        <w:rPr>
+          <w:rFonts w:ascii="Times New Roman" w:hAnsi="Times New Roman"/>
+        </w:rPr>
+        <w:lastRenderedPageBreak/>
+        <w:t xml:space="preserve">make the regularly scheduled midterm, you must </w:t>
       </w:r>
       <w:r>
         <w:rPr>
@@ -4647,13 +4840,7 @@
         <w:rPr>
           <w:rFonts w:ascii="Times New Roman" w:hAnsi="Times New Roman"/>
         </w:rPr>
-        <w:t xml:space="preserve">e include in the form </w:t>
-      </w:r>
-      <w:r>
-        <w:rPr>
-          <w:rFonts w:ascii="Times New Roman" w:hAnsi="Times New Roman"/>
-        </w:rPr>
-        <w:t xml:space="preserve">all the possible times you are able to take the exam from </w:t>
+        <w:t xml:space="preserve">e include in your email all the possible times you are able to take the exam from </w:t>
       </w:r>
       <w:r>
         <w:rPr>
@@ -4832,16 +5019,7 @@
           <w:b/>
           <w:u w:val="single"/>
         </w:rPr>
-        <w:t xml:space="preserve">there will be no alternate time for the </w:t>
-      </w:r>
-      <w:r>
-        <w:rPr>
-          <w:rFonts w:ascii="Times New Roman" w:hAnsi="Times New Roman"/>
-          <w:b/>
-          <w:u w:val="single"/>
-        </w:rPr>
-        <w:lastRenderedPageBreak/>
-        <w:t>final exam</w:t>
+        <w:t>there will be no alternate time for the final exam</w:t>
       </w:r>
       <w:r>
         <w:rPr>
@@ -5358,9 +5536,9 @@
       </w:r>
     </w:p>
     <w:sectPr>
-      <w:headerReference w:type="default" r:id="rId8"/>
+      <w:headerReference w:type="default" r:id="rId7"/>
       <w:pgSz w:w="12240" w:h="15840"/>
-      <w:pgMar w:top="1440" w:right="1728" w:bottom="1440" w:left="1728" w:header="720" w:footer="720" w:gutter="0"/>
+      <w:pgMar w:top="1440" w:right="1800" w:bottom="1440" w:left="1800" w:header="720" w:footer="720" w:gutter="0"/>
       <w:pgNumType w:start="1"/>
       <w:cols w:space="720"/>
       <w:titlePg/>
@@ -5370,7 +5548,7 @@
 </file>
 
 <file path=word/endnotes.xml><?xml version="1.0" encoding="utf-8"?>
-<w:endnotes xmlns:wpc="http://schemas.microsoft.com/office/word/2010/wordprocessingCanvas" xmlns:mo="http://schemas.microsoft.com/office/mac/office/2008/main" xmlns:mc="http://schemas.openxmlformats.org/markup-compatibility/2006" xmlns:mv="urn:schemas-microsoft-com:mac:vml" xmlns:o="urn:schemas-microsoft-com:office:office" xmlns:r="http://schemas.openxmlformats.org/officeDocument/2006/relationships" xmlns:m="http://schemas.openxmlformats.org/officeDocument/2006/math" xmlns:v="urn:schemas-microsoft-com:vml" xmlns:wp14="http://schemas.microsoft.com/office/word/2010/wordprocessingDrawing" xmlns:wp="http://schemas.openxmlformats.org/drawingml/2006/wordprocessingDrawing" xmlns:w10="urn:schemas-microsoft-com:office:word" xmlns:w="http://schemas.openxmlformats.org/wordprocessingml/2006/main" xmlns:w14="http://schemas.microsoft.com/office/word/2010/wordml" xmlns:wpg="http://schemas.microsoft.com/office/word/2010/wordprocessingGroup" xmlns:wpi="http://schemas.microsoft.com/office/word/2010/wordprocessingInk" xmlns:wne="http://schemas.microsoft.com/office/word/2006/wordml" xmlns:wps="http://schemas.microsoft.com/office/word/2010/wordprocessingShape" mc:Ignorable="w14 wp14">
+<w:endnotes xmlns:wpc="http://schemas.microsoft.com/office/word/2010/wordprocessingCanvas" xmlns:cx="http://schemas.microsoft.com/office/drawing/2014/chartex" xmlns:cx1="http://schemas.microsoft.com/office/drawing/2015/9/8/chartex" xmlns:cx2="http://schemas.microsoft.com/office/drawing/2015/10/21/chartex" xmlns:cx3="http://schemas.microsoft.com/office/drawing/2016/5/9/chartex" xmlns:cx4="http://schemas.microsoft.com/office/drawing/2016/5/10/chartex" xmlns:cx5="http://schemas.microsoft.com/office/drawing/2016/5/11/chartex" xmlns:cx6="http://schemas.microsoft.com/office/drawing/2016/5/12/chartex" xmlns:cx7="http://schemas.microsoft.com/office/drawing/2016/5/13/chartex" xmlns:cx8="http://schemas.microsoft.com/office/drawing/2016/5/14/chartex" xmlns:mc="http://schemas.openxmlformats.org/markup-compatibility/2006" xmlns:aink="http://schemas.microsoft.com/office/drawing/2016/ink" xmlns:am3d="http://schemas.microsoft.com/office/drawing/2017/model3d" xmlns:o="urn:schemas-microsoft-com:office:office" xmlns:r="http://schemas.openxmlformats.org/officeDocument/2006/relationships" xmlns:m="http://schemas.openxmlformats.org/officeDocument/2006/math" xmlns:v="urn:schemas-microsoft-com:vml" xmlns:wp14="http://schemas.microsoft.com/office/word/2010/wordprocessingDrawing" xmlns:wp="http://schemas.openxmlformats.org/drawingml/2006/wordprocessingDrawing" xmlns:w10="urn:schemas-microsoft-com:office:word" xmlns:w="http://schemas.openxmlformats.org/wordprocessingml/2006/main" xmlns:w14="http://schemas.microsoft.com/office/word/2010/wordml" xmlns:w15="http://schemas.microsoft.com/office/word/2012/wordml" xmlns:w16cid="http://schemas.microsoft.com/office/word/2016/wordml/cid" xmlns:w16se="http://schemas.microsoft.com/office/word/2015/wordml/symex" xmlns:wpg="http://schemas.microsoft.com/office/word/2010/wordprocessingGroup" xmlns:wpi="http://schemas.microsoft.com/office/word/2010/wordprocessingInk" xmlns:wne="http://schemas.microsoft.com/office/word/2006/wordml" xmlns:wps="http://schemas.microsoft.com/office/word/2010/wordprocessingShape" mc:Ignorable="w14 w15 w16se w16cid wp14">
   <w:endnote w:type="separator" w:id="-1">
     <w:p>
       <w:r>
@@ -5389,7 +5567,7 @@
 </file>
 
 <file path=word/footnotes.xml><?xml version="1.0" encoding="utf-8"?>
-<w:footnotes xmlns:wpc="http://schemas.microsoft.com/office/word/2010/wordprocessingCanvas" xmlns:mo="http://schemas.microsoft.com/office/mac/office/2008/main" xmlns:mc="http://schemas.openxmlformats.org/markup-compatibility/2006" xmlns:mv="urn:schemas-microsoft-com:mac:vml" xmlns:o="urn:schemas-microsoft-com:office:office" xmlns:r="http://schemas.openxmlformats.org/officeDocument/2006/relationships" xmlns:m="http://schemas.openxmlformats.org/officeDocument/2006/math" xmlns:v="urn:schemas-microsoft-com:vml" xmlns:wp14="http://schemas.microsoft.com/office/word/2010/wordprocessingDrawing" xmlns:wp="http://schemas.openxmlformats.org/drawingml/2006/wordprocessingDrawing" xmlns:w10="urn:schemas-microsoft-com:office:word" xmlns:w="http://schemas.openxmlformats.org/wordprocessingml/2006/main" xmlns:w14="http://schemas.microsoft.com/office/word/2010/wordml" xmlns:wpg="http://schemas.microsoft.com/office/word/2010/wordprocessingGroup" xmlns:wpi="http://schemas.microsoft.com/office/word/2010/wordprocessingInk" xmlns:wne="http://schemas.microsoft.com/office/word/2006/wordml" xmlns:wps="http://schemas.microsoft.com/office/word/2010/wordprocessingShape" mc:Ignorable="w14 wp14">
+<w:footnotes xmlns:wpc="http://schemas.microsoft.com/office/word/2010/wordprocessingCanvas" xmlns:cx="http://schemas.microsoft.com/office/drawing/2014/chartex" xmlns:cx1="http://schemas.microsoft.com/office/drawing/2015/9/8/chartex" xmlns:cx2="http://schemas.microsoft.com/office/drawing/2015/10/21/chartex" xmlns:cx3="http://schemas.microsoft.com/office/drawing/2016/5/9/chartex" xmlns:cx4="http://schemas.microsoft.com/office/drawing/2016/5/10/chartex" xmlns:cx5="http://schemas.microsoft.com/office/drawing/2016/5/11/chartex" xmlns:cx6="http://schemas.microsoft.com/office/drawing/2016/5/12/chartex" xmlns:cx7="http://schemas.microsoft.com/office/drawing/2016/5/13/chartex" xmlns:cx8="http://schemas.microsoft.com/office/drawing/2016/5/14/chartex" xmlns:mc="http://schemas.openxmlformats.org/markup-compatibility/2006" xmlns:aink="http://schemas.microsoft.com/office/drawing/2016/ink" xmlns:am3d="http://schemas.microsoft.com/office/drawing/2017/model3d" xmlns:o="urn:schemas-microsoft-com:office:office" xmlns:r="http://schemas.openxmlformats.org/officeDocument/2006/relationships" xmlns:m="http://schemas.openxmlformats.org/officeDocument/2006/math" xmlns:v="urn:schemas-microsoft-com:vml" xmlns:wp14="http://schemas.microsoft.com/office/word/2010/wordprocessingDrawing" xmlns:wp="http://schemas.openxmlformats.org/drawingml/2006/wordprocessingDrawing" xmlns:w10="urn:schemas-microsoft-com:office:word" xmlns:w="http://schemas.openxmlformats.org/wordprocessingml/2006/main" xmlns:w14="http://schemas.microsoft.com/office/word/2010/wordml" xmlns:w15="http://schemas.microsoft.com/office/word/2012/wordml" xmlns:w16cid="http://schemas.microsoft.com/office/word/2016/wordml/cid" xmlns:w16se="http://schemas.microsoft.com/office/word/2015/wordml/symex" xmlns:wpg="http://schemas.microsoft.com/office/word/2010/wordprocessingGroup" xmlns:wpi="http://schemas.microsoft.com/office/word/2010/wordprocessingInk" xmlns:wne="http://schemas.microsoft.com/office/word/2006/wordml" xmlns:wps="http://schemas.microsoft.com/office/word/2010/wordprocessingShape" mc:Ignorable="w14 w15 w16se w16cid wp14">
   <w:footnote w:type="separator" w:id="-1">
     <w:p>
       <w:r>
@@ -5408,7 +5586,7 @@
 </file>
 
 <file path=word/header1.xml><?xml version="1.0" encoding="utf-8"?>
-<w:hdr xmlns:wpc="http://schemas.microsoft.com/office/word/2010/wordprocessingCanvas" xmlns:mo="http://schemas.microsoft.com/office/mac/office/2008/main" xmlns:mc="http://schemas.openxmlformats.org/markup-compatibility/2006" xmlns:mv="urn:schemas-microsoft-com:mac:vml" xmlns:o="urn:schemas-microsoft-com:office:office" xmlns:r="http://schemas.openxmlformats.org/officeDocument/2006/relationships" xmlns:m="http://schemas.openxmlformats.org/officeDocument/2006/math" xmlns:v="urn:schemas-microsoft-com:vml" xmlns:wp14="http://schemas.microsoft.com/office/word/2010/wordprocessingDrawing" xmlns:wp="http://schemas.openxmlformats.org/drawingml/2006/wordprocessingDrawing" xmlns:w10="urn:schemas-microsoft-com:office:word" xmlns:w="http://schemas.openxmlformats.org/wordprocessingml/2006/main" xmlns:w14="http://schemas.microsoft.com/office/word/2010/wordml" xmlns:wpg="http://schemas.microsoft.com/office/word/2010/wordprocessingGroup" xmlns:wpi="http://schemas.microsoft.com/office/word/2010/wordprocessingInk" xmlns:wne="http://schemas.microsoft.com/office/word/2006/wordml" xmlns:wps="http://schemas.microsoft.com/office/word/2010/wordprocessingShape" mc:Ignorable="w14 wp14">
+<w:hdr xmlns:wpc="http://schemas.microsoft.com/office/word/2010/wordprocessingCanvas" xmlns:cx="http://schemas.microsoft.com/office/drawing/2014/chartex" xmlns:cx1="http://schemas.microsoft.com/office/drawing/2015/9/8/chartex" xmlns:cx2="http://schemas.microsoft.com/office/drawing/2015/10/21/chartex" xmlns:cx3="http://schemas.microsoft.com/office/drawing/2016/5/9/chartex" xmlns:cx4="http://schemas.microsoft.com/office/drawing/2016/5/10/chartex" xmlns:cx5="http://schemas.microsoft.com/office/drawing/2016/5/11/chartex" xmlns:cx6="http://schemas.microsoft.com/office/drawing/2016/5/12/chartex" xmlns:cx7="http://schemas.microsoft.com/office/drawing/2016/5/13/chartex" xmlns:cx8="http://schemas.microsoft.com/office/drawing/2016/5/14/chartex" xmlns:mc="http://schemas.openxmlformats.org/markup-compatibility/2006" xmlns:aink="http://schemas.microsoft.com/office/drawing/2016/ink" xmlns:am3d="http://schemas.microsoft.com/office/drawing/2017/model3d" xmlns:o="urn:schemas-microsoft-com:office:office" xmlns:r="http://schemas.openxmlformats.org/officeDocument/2006/relationships" xmlns:m="http://schemas.openxmlformats.org/officeDocument/2006/math" xmlns:v="urn:schemas-microsoft-com:vml" xmlns:wp14="http://schemas.microsoft.com/office/word/2010/wordprocessingDrawing" xmlns:wp="http://schemas.openxmlformats.org/drawingml/2006/wordprocessingDrawing" xmlns:w10="urn:schemas-microsoft-com:office:word" xmlns:w="http://schemas.openxmlformats.org/wordprocessingml/2006/main" xmlns:w14="http://schemas.microsoft.com/office/word/2010/wordml" xmlns:w15="http://schemas.microsoft.com/office/word/2012/wordml" xmlns:w16cid="http://schemas.microsoft.com/office/word/2016/wordml/cid" xmlns:w16se="http://schemas.microsoft.com/office/word/2015/wordml/symex" xmlns:wpg="http://schemas.microsoft.com/office/word/2010/wordprocessingGroup" xmlns:wpi="http://schemas.microsoft.com/office/word/2010/wordprocessingInk" xmlns:wne="http://schemas.microsoft.com/office/word/2006/wordml" xmlns:wps="http://schemas.microsoft.com/office/word/2010/wordprocessingShape" mc:Ignorable="w14 w15 w16se w16cid wp14">
   <w:p>
     <w:pPr>
       <w:pStyle w:val="Header"/>
@@ -5470,8 +5648,8 @@
 </file>
 
 <file path=word/numbering.xml><?xml version="1.0" encoding="utf-8"?>
-<w:numbering xmlns:wpc="http://schemas.microsoft.com/office/word/2010/wordprocessingCanvas" xmlns:mo="http://schemas.microsoft.com/office/mac/office/2008/main" xmlns:mc="http://schemas.openxmlformats.org/markup-compatibility/2006" xmlns:mv="urn:schemas-microsoft-com:mac:vml" xmlns:o="urn:schemas-microsoft-com:office:office" xmlns:r="http://schemas.openxmlformats.org/officeDocument/2006/relationships" xmlns:m="http://schemas.openxmlformats.org/officeDocument/2006/math" xmlns:v="urn:schemas-microsoft-com:vml" xmlns:wp14="http://schemas.microsoft.com/office/word/2010/wordprocessingDrawing" xmlns:wp="http://schemas.openxmlformats.org/drawingml/2006/wordprocessingDrawing" xmlns:w10="urn:schemas-microsoft-com:office:word" xmlns:w="http://schemas.openxmlformats.org/wordprocessingml/2006/main" xmlns:w14="http://schemas.microsoft.com/office/word/2010/wordml" xmlns:wpg="http://schemas.microsoft.com/office/word/2010/wordprocessingGroup" xmlns:wpi="http://schemas.microsoft.com/office/word/2010/wordprocessingInk" xmlns:wne="http://schemas.microsoft.com/office/word/2006/wordml" xmlns:wps="http://schemas.microsoft.com/office/word/2010/wordprocessingShape" mc:Ignorable="w14 wp14">
-  <w:abstractNum w:abstractNumId="0">
+<w:numbering xmlns:wpc="http://schemas.microsoft.com/office/word/2010/wordprocessingCanvas" xmlns:cx="http://schemas.microsoft.com/office/drawing/2014/chartex" xmlns:cx1="http://schemas.microsoft.com/office/drawing/2015/9/8/chartex" xmlns:cx2="http://schemas.microsoft.com/office/drawing/2015/10/21/chartex" xmlns:cx3="http://schemas.microsoft.com/office/drawing/2016/5/9/chartex" xmlns:cx4="http://schemas.microsoft.com/office/drawing/2016/5/10/chartex" xmlns:cx5="http://schemas.microsoft.com/office/drawing/2016/5/11/chartex" xmlns:cx6="http://schemas.microsoft.com/office/drawing/2016/5/12/chartex" xmlns:cx7="http://schemas.microsoft.com/office/drawing/2016/5/13/chartex" xmlns:cx8="http://schemas.microsoft.com/office/drawing/2016/5/14/chartex" xmlns:mc="http://schemas.openxmlformats.org/markup-compatibility/2006" xmlns:aink="http://schemas.microsoft.com/office/drawing/2016/ink" xmlns:am3d="http://schemas.microsoft.com/office/drawing/2017/model3d" xmlns:o="urn:schemas-microsoft-com:office:office" xmlns:r="http://schemas.openxmlformats.org/officeDocument/2006/relationships" xmlns:m="http://schemas.openxmlformats.org/officeDocument/2006/math" xmlns:v="urn:schemas-microsoft-com:vml" xmlns:wp14="http://schemas.microsoft.com/office/word/2010/wordprocessingDrawing" xmlns:wp="http://schemas.openxmlformats.org/drawingml/2006/wordprocessingDrawing" xmlns:w10="urn:schemas-microsoft-com:office:word" xmlns:w="http://schemas.openxmlformats.org/wordprocessingml/2006/main" xmlns:w14="http://schemas.microsoft.com/office/word/2010/wordml" xmlns:w15="http://schemas.microsoft.com/office/word/2012/wordml" xmlns:w16cid="http://schemas.microsoft.com/office/word/2016/wordml/cid" xmlns:w16se="http://schemas.microsoft.com/office/word/2015/wordml/symex" xmlns:wpg="http://schemas.microsoft.com/office/word/2010/wordprocessingGroup" xmlns:wpi="http://schemas.microsoft.com/office/word/2010/wordprocessingInk" xmlns:wne="http://schemas.microsoft.com/office/word/2006/wordml" xmlns:wps="http://schemas.microsoft.com/office/word/2010/wordprocessingShape" mc:Ignorable="w14 w15 w16se w16cid wp14">
+  <w:abstractNum w:abstractNumId="0" w15:restartNumberingAfterBreak="0">
     <w:nsid w:val="FFFFFF1D"/>
     <w:multiLevelType w:val="multilevel"/>
     <w:tmpl w:val="20085642"/>
@@ -5611,7 +5789,7 @@
       </w:rPr>
     </w:lvl>
   </w:abstractNum>
-  <w:abstractNum w:abstractNumId="1">
+  <w:abstractNum w:abstractNumId="1" w15:restartNumberingAfterBreak="0">
     <w:nsid w:val="4959266F"/>
     <w:multiLevelType w:val="hybridMultilevel"/>
     <w:tmpl w:val="5E3C8482"/>
@@ -5724,7 +5902,7 @@
       </w:rPr>
     </w:lvl>
   </w:abstractNum>
-  <w:abstractNum w:abstractNumId="2">
+  <w:abstractNum w:abstractNumId="2" w15:restartNumberingAfterBreak="0">
     <w:nsid w:val="51533123"/>
     <w:multiLevelType w:val="hybridMultilevel"/>
     <w:tmpl w:val="B43CEEF6"/>
@@ -5826,7 +6004,7 @@
 </file>
 
 <file path=word/styles.xml><?xml version="1.0" encoding="utf-8"?>
-<w:styles xmlns:mc="http://schemas.openxmlformats.org/markup-compatibility/2006" xmlns:r="http://schemas.openxmlformats.org/officeDocument/2006/relationships" xmlns:w="http://schemas.openxmlformats.org/wordprocessingml/2006/main" xmlns:w14="http://schemas.microsoft.com/office/word/2010/wordml" mc:Ignorable="w14">
+<w:styles xmlns:mc="http://schemas.openxmlformats.org/markup-compatibility/2006" xmlns:r="http://schemas.openxmlformats.org/officeDocument/2006/relationships" xmlns:w="http://schemas.openxmlformats.org/wordprocessingml/2006/main" xmlns:w14="http://schemas.microsoft.com/office/word/2010/wordml" xmlns:w15="http://schemas.microsoft.com/office/word/2012/wordml" xmlns:w16cid="http://schemas.microsoft.com/office/word/2016/wordml/cid" xmlns:w16se="http://schemas.microsoft.com/office/word/2015/wordml/symex" mc:Ignorable="w14 w15 w16se w16cid">
   <w:docDefaults>
     <w:rPrDefault>
       <w:rPr>
@@ -5836,153 +6014,380 @@
     </w:rPrDefault>
     <w:pPrDefault/>
   </w:docDefaults>
-  <w:latentStyles w:defLockedState="0" w:defUIPriority="99" w:defSemiHidden="1" w:defUnhideWhenUsed="1" w:defQFormat="0" w:count="276">
-    <w:lsdException w:name="Normal" w:semiHidden="0" w:uiPriority="0" w:unhideWhenUsed="0" w:qFormat="1"/>
-    <w:lsdException w:name="heading 1" w:semiHidden="0" w:uiPriority="9" w:unhideWhenUsed="0" w:qFormat="1"/>
-    <w:lsdException w:name="heading 2" w:uiPriority="9" w:qFormat="1"/>
-    <w:lsdException w:name="heading 3" w:uiPriority="9" w:qFormat="1"/>
-    <w:lsdException w:name="heading 4" w:uiPriority="9" w:qFormat="1"/>
-    <w:lsdException w:name="heading 5" w:uiPriority="9" w:qFormat="1"/>
-    <w:lsdException w:name="heading 6" w:uiPriority="9" w:qFormat="1"/>
-    <w:lsdException w:name="heading 7" w:uiPriority="9" w:qFormat="1"/>
-    <w:lsdException w:name="heading 8" w:uiPriority="9" w:qFormat="1"/>
-    <w:lsdException w:name="heading 9" w:uiPriority="9" w:qFormat="1"/>
-    <w:lsdException w:name="toc 1" w:uiPriority="39"/>
-    <w:lsdException w:name="toc 2" w:uiPriority="39"/>
-    <w:lsdException w:name="toc 3" w:uiPriority="39"/>
-    <w:lsdException w:name="toc 4" w:uiPriority="39"/>
-    <w:lsdException w:name="toc 5" w:uiPriority="39"/>
-    <w:lsdException w:name="toc 6" w:uiPriority="39"/>
-    <w:lsdException w:name="toc 7" w:uiPriority="39"/>
-    <w:lsdException w:name="toc 8" w:uiPriority="39"/>
-    <w:lsdException w:name="toc 9" w:uiPriority="39"/>
-    <w:lsdException w:name="caption" w:uiPriority="35" w:qFormat="1"/>
-    <w:lsdException w:name="Title" w:semiHidden="0" w:uiPriority="10" w:unhideWhenUsed="0" w:qFormat="1"/>
-    <w:lsdException w:name="Default Paragraph Font" w:uiPriority="1"/>
-    <w:lsdException w:name="Subtitle" w:semiHidden="0" w:uiPriority="11" w:unhideWhenUsed="0" w:qFormat="1"/>
-    <w:lsdException w:name="Strong" w:semiHidden="0" w:uiPriority="22" w:unhideWhenUsed="0" w:qFormat="1"/>
-    <w:lsdException w:name="Emphasis" w:semiHidden="0" w:uiPriority="20" w:unhideWhenUsed="0" w:qFormat="1"/>
-    <w:lsdException w:name="Table Grid" w:semiHidden="0" w:uiPriority="59" w:unhideWhenUsed="0"/>
-    <w:lsdException w:name="Note Level 1" w:semiHidden="0" w:unhideWhenUsed="0"/>
-    <w:lsdException w:name="Note Level 2" w:semiHidden="0" w:unhideWhenUsed="0"/>
-    <w:lsdException w:name="Note Level 3" w:semiHidden="0" w:unhideWhenUsed="0"/>
-    <w:lsdException w:name="Note Level 4" w:semiHidden="0" w:unhideWhenUsed="0"/>
-    <w:lsdException w:name="Note Level 5" w:semiHidden="0" w:unhideWhenUsed="0"/>
-    <w:lsdException w:name="Note Level 6" w:semiHidden="0" w:unhideWhenUsed="0"/>
-    <w:lsdException w:name="Note Level 7" w:semiHidden="0" w:unhideWhenUsed="0"/>
-    <w:lsdException w:name="Note Level 8" w:semiHidden="0" w:unhideWhenUsed="0"/>
-    <w:lsdException w:name="Note Level 9" w:semiHidden="0" w:unhideWhenUsed="0"/>
-    <w:lsdException w:name="Placeholder Text" w:unhideWhenUsed="0"/>
-    <w:lsdException w:name="No Spacing" w:semiHidden="0" w:uiPriority="1" w:unhideWhenUsed="0" w:qFormat="1"/>
-    <w:lsdException w:name="Light Shading" w:semiHidden="0" w:uiPriority="60" w:unhideWhenUsed="0"/>
-    <w:lsdException w:name="Light List" w:semiHidden="0" w:uiPriority="61" w:unhideWhenUsed="0"/>
-    <w:lsdException w:name="Light Grid" w:semiHidden="0" w:uiPriority="62" w:unhideWhenUsed="0"/>
-    <w:lsdException w:name="Medium Shading 1" w:semiHidden="0" w:uiPriority="63" w:unhideWhenUsed="0"/>
-    <w:lsdException w:name="Medium Shading 2" w:semiHidden="0" w:uiPriority="64" w:unhideWhenUsed="0"/>
-    <w:lsdException w:name="Medium List 1" w:semiHidden="0" w:uiPriority="65" w:unhideWhenUsed="0"/>
-    <w:lsdException w:name="Medium List 2" w:semiHidden="0" w:uiPriority="66" w:unhideWhenUsed="0"/>
-    <w:lsdException w:name="Medium Grid 1" w:semiHidden="0" w:uiPriority="67" w:unhideWhenUsed="0"/>
-    <w:lsdException w:name="Medium Grid 2" w:semiHidden="0" w:uiPriority="68" w:unhideWhenUsed="0"/>
-    <w:lsdException w:name="Medium Grid 3" w:semiHidden="0" w:uiPriority="69" w:unhideWhenUsed="0"/>
-    <w:lsdException w:name="Dark List" w:semiHidden="0" w:uiPriority="70" w:unhideWhenUsed="0"/>
-    <w:lsdException w:name="Colorful Shading" w:semiHidden="0" w:uiPriority="71" w:unhideWhenUsed="0"/>
-    <w:lsdException w:name="Colorful List" w:semiHidden="0" w:uiPriority="72" w:unhideWhenUsed="0"/>
-    <w:lsdException w:name="Colorful Grid" w:semiHidden="0" w:uiPriority="73" w:unhideWhenUsed="0"/>
-    <w:lsdException w:name="Light Shading Accent 1" w:semiHidden="0" w:uiPriority="60" w:unhideWhenUsed="0"/>
-    <w:lsdException w:name="Light List Accent 1" w:semiHidden="0" w:uiPriority="61" w:unhideWhenUsed="0"/>
-    <w:lsdException w:name="Light Grid Accent 1" w:semiHidden="0" w:uiPriority="62" w:unhideWhenUsed="0"/>
-    <w:lsdException w:name="Medium Shading 1 Accent 1" w:semiHidden="0" w:uiPriority="63" w:unhideWhenUsed="0"/>
-    <w:lsdException w:name="Medium Shading 2 Accent 1" w:semiHidden="0" w:uiPriority="64" w:unhideWhenUsed="0"/>
-    <w:lsdException w:name="Medium List 1 Accent 1" w:semiHidden="0" w:uiPriority="65" w:unhideWhenUsed="0"/>
-    <w:lsdException w:name="Revision" w:unhideWhenUsed="0"/>
-    <w:lsdException w:name="List Paragraph" w:semiHidden="0" w:uiPriority="34" w:unhideWhenUsed="0" w:qFormat="1"/>
-    <w:lsdException w:name="Quote" w:semiHidden="0" w:uiPriority="29" w:unhideWhenUsed="0" w:qFormat="1"/>
-    <w:lsdException w:name="Intense Quote" w:semiHidden="0" w:uiPriority="30" w:unhideWhenUsed="0" w:qFormat="1"/>
-    <w:lsdException w:name="Medium List 2 Accent 1" w:semiHidden="0" w:uiPriority="66" w:unhideWhenUsed="0"/>
-    <w:lsdException w:name="Medium Grid 1 Accent 1" w:semiHidden="0" w:uiPriority="67" w:unhideWhenUsed="0"/>
-    <w:lsdException w:name="Medium Grid 2 Accent 1" w:semiHidden="0" w:uiPriority="68" w:unhideWhenUsed="0"/>
-    <w:lsdException w:name="Medium Grid 3 Accent 1" w:semiHidden="0" w:uiPriority="69" w:unhideWhenUsed="0"/>
-    <w:lsdException w:name="Dark List Accent 1" w:semiHidden="0" w:uiPriority="70" w:unhideWhenUsed="0"/>
-    <w:lsdException w:name="Colorful Shading Accent 1" w:semiHidden="0" w:uiPriority="71" w:unhideWhenUsed="0"/>
-    <w:lsdException w:name="Colorful List Accent 1" w:semiHidden="0" w:uiPriority="72" w:unhideWhenUsed="0"/>
-    <w:lsdException w:name="Colorful Grid Accent 1" w:semiHidden="0" w:uiPriority="73" w:unhideWhenUsed="0"/>
-    <w:lsdException w:name="Light Shading Accent 2" w:semiHidden="0" w:uiPriority="60" w:unhideWhenUsed="0"/>
-    <w:lsdException w:name="Light List Accent 2" w:semiHidden="0" w:uiPriority="61" w:unhideWhenUsed="0"/>
-    <w:lsdException w:name="Light Grid Accent 2" w:semiHidden="0" w:uiPriority="62" w:unhideWhenUsed="0"/>
-    <w:lsdException w:name="Medium Shading 1 Accent 2" w:semiHidden="0" w:uiPriority="63" w:unhideWhenUsed="0"/>
-    <w:lsdException w:name="Medium Shading 2 Accent 2" w:semiHidden="0" w:uiPriority="64" w:unhideWhenUsed="0"/>
-    <w:lsdException w:name="Medium List 1 Accent 2" w:semiHidden="0" w:uiPriority="65" w:unhideWhenUsed="0"/>
-    <w:lsdException w:name="Medium List 2 Accent 2" w:semiHidden="0" w:uiPriority="66" w:unhideWhenUsed="0"/>
-    <w:lsdException w:name="Medium Grid 1 Accent 2" w:semiHidden="0" w:uiPriority="67" w:unhideWhenUsed="0"/>
-    <w:lsdException w:name="Medium Grid 2 Accent 2" w:semiHidden="0" w:uiPriority="68" w:unhideWhenUsed="0"/>
-    <w:lsdException w:name="Medium Grid 3 Accent 2" w:semiHidden="0" w:uiPriority="69" w:unhideWhenUsed="0"/>
-    <w:lsdException w:name="Dark List Accent 2" w:semiHidden="0" w:uiPriority="70" w:unhideWhenUsed="0"/>
-    <w:lsdException w:name="Colorful Shading Accent 2" w:semiHidden="0" w:uiPriority="71" w:unhideWhenUsed="0"/>
-    <w:lsdException w:name="Colorful List Accent 2" w:semiHidden="0" w:uiPriority="72" w:unhideWhenUsed="0"/>
-    <w:lsdException w:name="Colorful Grid Accent 2" w:semiHidden="0" w:uiPriority="73" w:unhideWhenUsed="0"/>
-    <w:lsdException w:name="Light Shading Accent 3" w:semiHidden="0" w:uiPriority="60" w:unhideWhenUsed="0"/>
-    <w:lsdException w:name="Light List Accent 3" w:semiHidden="0" w:uiPriority="61" w:unhideWhenUsed="0"/>
-    <w:lsdException w:name="Light Grid Accent 3" w:semiHidden="0" w:uiPriority="62" w:unhideWhenUsed="0"/>
-    <w:lsdException w:name="Medium Shading 1 Accent 3" w:semiHidden="0" w:uiPriority="63" w:unhideWhenUsed="0"/>
-    <w:lsdException w:name="Medium Shading 2 Accent 3" w:semiHidden="0" w:uiPriority="64" w:unhideWhenUsed="0"/>
-    <w:lsdException w:name="Medium List 1 Accent 3" w:semiHidden="0" w:uiPriority="65" w:unhideWhenUsed="0"/>
-    <w:lsdException w:name="Medium List 2 Accent 3" w:semiHidden="0" w:uiPriority="66" w:unhideWhenUsed="0"/>
-    <w:lsdException w:name="Medium Grid 1 Accent 3" w:semiHidden="0" w:uiPriority="67" w:unhideWhenUsed="0"/>
-    <w:lsdException w:name="Medium Grid 2 Accent 3" w:semiHidden="0" w:uiPriority="68" w:unhideWhenUsed="0"/>
-    <w:lsdException w:name="Medium Grid 3 Accent 3" w:semiHidden="0" w:uiPriority="69" w:unhideWhenUsed="0"/>
-    <w:lsdException w:name="Dark List Accent 3" w:semiHidden="0" w:uiPriority="70" w:unhideWhenUsed="0"/>
-    <w:lsdException w:name="Colorful Shading Accent 3" w:semiHidden="0" w:uiPriority="71" w:unhideWhenUsed="0"/>
-    <w:lsdException w:name="Colorful List Accent 3" w:semiHidden="0" w:uiPriority="72" w:unhideWhenUsed="0"/>
-    <w:lsdException w:name="Colorful Grid Accent 3" w:semiHidden="0" w:uiPriority="73" w:unhideWhenUsed="0"/>
-    <w:lsdException w:name="Light Shading Accent 4" w:semiHidden="0" w:uiPriority="60" w:unhideWhenUsed="0"/>
-    <w:lsdException w:name="Light List Accent 4" w:semiHidden="0" w:uiPriority="61" w:unhideWhenUsed="0"/>
-    <w:lsdException w:name="Light Grid Accent 4" w:semiHidden="0" w:uiPriority="62" w:unhideWhenUsed="0"/>
-    <w:lsdException w:name="Medium Shading 1 Accent 4" w:semiHidden="0" w:uiPriority="63" w:unhideWhenUsed="0"/>
-    <w:lsdException w:name="Medium Shading 2 Accent 4" w:semiHidden="0" w:uiPriority="64" w:unhideWhenUsed="0"/>
-    <w:lsdException w:name="Medium List 1 Accent 4" w:semiHidden="0" w:uiPriority="65" w:unhideWhenUsed="0"/>
-    <w:lsdException w:name="Medium List 2 Accent 4" w:semiHidden="0" w:uiPriority="66" w:unhideWhenUsed="0"/>
-    <w:lsdException w:name="Medium Grid 1 Accent 4" w:semiHidden="0" w:uiPriority="67" w:unhideWhenUsed="0"/>
-    <w:lsdException w:name="Medium Grid 2 Accent 4" w:semiHidden="0" w:uiPriority="68" w:unhideWhenUsed="0"/>
-    <w:lsdException w:name="Medium Grid 3 Accent 4" w:semiHidden="0" w:uiPriority="69" w:unhideWhenUsed="0"/>
-    <w:lsdException w:name="Dark List Accent 4" w:semiHidden="0" w:uiPriority="70" w:unhideWhenUsed="0"/>
-    <w:lsdException w:name="Colorful Shading Accent 4" w:semiHidden="0" w:uiPriority="71" w:unhideWhenUsed="0"/>
-    <w:lsdException w:name="Colorful List Accent 4" w:semiHidden="0" w:uiPriority="72" w:unhideWhenUsed="0"/>
-    <w:lsdException w:name="Colorful Grid Accent 4" w:semiHidden="0" w:uiPriority="73" w:unhideWhenUsed="0"/>
-    <w:lsdException w:name="Light Shading Accent 5" w:semiHidden="0" w:uiPriority="60" w:unhideWhenUsed="0"/>
-    <w:lsdException w:name="Light List Accent 5" w:semiHidden="0" w:uiPriority="61" w:unhideWhenUsed="0"/>
-    <w:lsdException w:name="Light Grid Accent 5" w:semiHidden="0" w:uiPriority="62" w:unhideWhenUsed="0"/>
-    <w:lsdException w:name="Medium Shading 1 Accent 5" w:semiHidden="0" w:uiPriority="63" w:unhideWhenUsed="0"/>
-    <w:lsdException w:name="Medium Shading 2 Accent 5" w:semiHidden="0" w:uiPriority="64" w:unhideWhenUsed="0"/>
-    <w:lsdException w:name="Medium List 1 Accent 5" w:semiHidden="0" w:uiPriority="65" w:unhideWhenUsed="0"/>
-    <w:lsdException w:name="Medium List 2 Accent 5" w:semiHidden="0" w:uiPriority="66" w:unhideWhenUsed="0"/>
-    <w:lsdException w:name="Medium Grid 1 Accent 5" w:semiHidden="0" w:uiPriority="67" w:unhideWhenUsed="0"/>
-    <w:lsdException w:name="Medium Grid 2 Accent 5" w:semiHidden="0" w:uiPriority="68" w:unhideWhenUsed="0"/>
-    <w:lsdException w:name="Medium Grid 3 Accent 5" w:semiHidden="0" w:uiPriority="69" w:unhideWhenUsed="0"/>
-    <w:lsdException w:name="Dark List Accent 5" w:semiHidden="0" w:uiPriority="70" w:unhideWhenUsed="0"/>
-    <w:lsdException w:name="Colorful Shading Accent 5" w:semiHidden="0" w:uiPriority="71" w:unhideWhenUsed="0"/>
-    <w:lsdException w:name="Colorful List Accent 5" w:semiHidden="0" w:uiPriority="72" w:unhideWhenUsed="0"/>
-    <w:lsdException w:name="Colorful Grid Accent 5" w:semiHidden="0" w:uiPriority="73" w:unhideWhenUsed="0"/>
-    <w:lsdException w:name="Light Shading Accent 6" w:semiHidden="0" w:uiPriority="60" w:unhideWhenUsed="0"/>
-    <w:lsdException w:name="Light List Accent 6" w:semiHidden="0" w:uiPriority="61" w:unhideWhenUsed="0"/>
-    <w:lsdException w:name="Light Grid Accent 6" w:semiHidden="0" w:uiPriority="62" w:unhideWhenUsed="0"/>
-    <w:lsdException w:name="Medium Shading 1 Accent 6" w:semiHidden="0" w:uiPriority="63" w:unhideWhenUsed="0"/>
-    <w:lsdException w:name="Medium Shading 2 Accent 6" w:semiHidden="0" w:uiPriority="64" w:unhideWhenUsed="0"/>
-    <w:lsdException w:name="Medium List 1 Accent 6" w:semiHidden="0" w:uiPriority="65" w:unhideWhenUsed="0"/>
-    <w:lsdException w:name="Medium List 2 Accent 6" w:semiHidden="0" w:uiPriority="66" w:unhideWhenUsed="0"/>
-    <w:lsdException w:name="Medium Grid 1 Accent 6" w:semiHidden="0" w:uiPriority="67" w:unhideWhenUsed="0"/>
-    <w:lsdException w:name="Medium Grid 2 Accent 6" w:semiHidden="0" w:uiPriority="68" w:unhideWhenUsed="0"/>
-    <w:lsdException w:name="Medium Grid 3 Accent 6" w:semiHidden="0" w:uiPriority="69" w:unhideWhenUsed="0"/>
-    <w:lsdException w:name="Dark List Accent 6" w:semiHidden="0" w:uiPriority="70" w:unhideWhenUsed="0"/>
-    <w:lsdException w:name="Colorful Shading Accent 6" w:semiHidden="0" w:uiPriority="71" w:unhideWhenUsed="0"/>
-    <w:lsdException w:name="Colorful List Accent 6" w:semiHidden="0" w:uiPriority="72" w:unhideWhenUsed="0"/>
-    <w:lsdException w:name="Colorful Grid Accent 6" w:semiHidden="0" w:uiPriority="73" w:unhideWhenUsed="0"/>
-    <w:lsdException w:name="Subtle Emphasis" w:semiHidden="0" w:uiPriority="19" w:unhideWhenUsed="0" w:qFormat="1"/>
-    <w:lsdException w:name="Intense Emphasis" w:semiHidden="0" w:uiPriority="21" w:unhideWhenUsed="0" w:qFormat="1"/>
-    <w:lsdException w:name="Subtle Reference" w:semiHidden="0" w:uiPriority="31" w:unhideWhenUsed="0" w:qFormat="1"/>
-    <w:lsdException w:name="Intense Reference" w:semiHidden="0" w:uiPriority="32" w:unhideWhenUsed="0" w:qFormat="1"/>
-    <w:lsdException w:name="Book Title" w:semiHidden="0" w:uiPriority="33" w:unhideWhenUsed="0" w:qFormat="1"/>
-    <w:lsdException w:name="Bibliography" w:uiPriority="37"/>
-    <w:lsdException w:name="TOC Heading" w:uiPriority="39" w:qFormat="1"/>
+  <w:latentStyles w:defLockedState="0" w:defUIPriority="99" w:defSemiHidden="0" w:defUnhideWhenUsed="0" w:defQFormat="0" w:count="375">
+    <w:lsdException w:name="Normal" w:uiPriority="0" w:qFormat="1"/>
+    <w:lsdException w:name="heading 1" w:uiPriority="9" w:qFormat="1"/>
+    <w:lsdException w:name="heading 2" w:semiHidden="1" w:uiPriority="9" w:unhideWhenUsed="1" w:qFormat="1"/>
+    <w:lsdException w:name="heading 3" w:semiHidden="1" w:uiPriority="9" w:unhideWhenUsed="1" w:qFormat="1"/>
+    <w:lsdException w:name="heading 4" w:semiHidden="1" w:uiPriority="9" w:unhideWhenUsed="1" w:qFormat="1"/>
+    <w:lsdException w:name="heading 5" w:semiHidden="1" w:uiPriority="9" w:unhideWhenUsed="1" w:qFormat="1"/>
+    <w:lsdException w:name="heading 6" w:semiHidden="1" w:uiPriority="9" w:unhideWhenUsed="1" w:qFormat="1"/>
+    <w:lsdException w:name="heading 7" w:semiHidden="1" w:uiPriority="9" w:unhideWhenUsed="1" w:qFormat="1"/>
+    <w:lsdException w:name="heading 8" w:semiHidden="1" w:uiPriority="9" w:unhideWhenUsed="1" w:qFormat="1"/>
+    <w:lsdException w:name="heading 9" w:semiHidden="1" w:uiPriority="9" w:unhideWhenUsed="1" w:qFormat="1"/>
+    <w:lsdException w:name="index 1" w:semiHidden="1" w:unhideWhenUsed="1"/>
+    <w:lsdException w:name="index 2" w:semiHidden="1" w:unhideWhenUsed="1"/>
+    <w:lsdException w:name="index 3" w:semiHidden="1" w:unhideWhenUsed="1"/>
+    <w:lsdException w:name="index 4" w:semiHidden="1" w:unhideWhenUsed="1"/>
+    <w:lsdException w:name="index 5" w:semiHidden="1" w:unhideWhenUsed="1"/>
+    <w:lsdException w:name="index 6" w:semiHidden="1" w:unhideWhenUsed="1"/>
+    <w:lsdException w:name="index 7" w:semiHidden="1" w:unhideWhenUsed="1"/>
+    <w:lsdException w:name="index 8" w:semiHidden="1" w:unhideWhenUsed="1"/>
+    <w:lsdException w:name="index 9" w:semiHidden="1" w:unhideWhenUsed="1"/>
+    <w:lsdException w:name="toc 1" w:semiHidden="1" w:uiPriority="39" w:unhideWhenUsed="1"/>
+    <w:lsdException w:name="toc 2" w:semiHidden="1" w:uiPriority="39" w:unhideWhenUsed="1"/>
+    <w:lsdException w:name="toc 3" w:semiHidden="1" w:uiPriority="39" w:unhideWhenUsed="1"/>
+    <w:lsdException w:name="toc 4" w:semiHidden="1" w:uiPriority="39" w:unhideWhenUsed="1"/>
+    <w:lsdException w:name="toc 5" w:semiHidden="1" w:uiPriority="39" w:unhideWhenUsed="1"/>
+    <w:lsdException w:name="toc 6" w:semiHidden="1" w:uiPriority="39" w:unhideWhenUsed="1"/>
+    <w:lsdException w:name="toc 7" w:semiHidden="1" w:uiPriority="39" w:unhideWhenUsed="1"/>
+    <w:lsdException w:name="toc 8" w:semiHidden="1" w:uiPriority="39" w:unhideWhenUsed="1"/>
+    <w:lsdException w:name="toc 9" w:semiHidden="1" w:uiPriority="39" w:unhideWhenUsed="1"/>
+    <w:lsdException w:name="Normal Indent" w:semiHidden="1" w:unhideWhenUsed="1"/>
+    <w:lsdException w:name="footnote text" w:semiHidden="1" w:unhideWhenUsed="1"/>
+    <w:lsdException w:name="annotation text" w:semiHidden="1" w:unhideWhenUsed="1"/>
+    <w:lsdException w:name="header" w:semiHidden="1" w:unhideWhenUsed="1"/>
+    <w:lsdException w:name="footer" w:semiHidden="1" w:unhideWhenUsed="1"/>
+    <w:lsdException w:name="index heading" w:semiHidden="1" w:unhideWhenUsed="1"/>
+    <w:lsdException w:name="caption" w:semiHidden="1" w:uiPriority="35" w:unhideWhenUsed="1" w:qFormat="1"/>
+    <w:lsdException w:name="table of figures" w:semiHidden="1" w:unhideWhenUsed="1"/>
+    <w:lsdException w:name="envelope address" w:semiHidden="1" w:unhideWhenUsed="1"/>
+    <w:lsdException w:name="envelope return" w:semiHidden="1" w:unhideWhenUsed="1"/>
+    <w:lsdException w:name="footnote reference" w:semiHidden="1" w:unhideWhenUsed="1"/>
+    <w:lsdException w:name="annotation reference" w:semiHidden="1" w:unhideWhenUsed="1"/>
+    <w:lsdException w:name="line number" w:semiHidden="1" w:unhideWhenUsed="1"/>
+    <w:lsdException w:name="page number" w:semiHidden="1" w:unhideWhenUsed="1"/>
+    <w:lsdException w:name="endnote reference" w:semiHidden="1" w:unhideWhenUsed="1"/>
+    <w:lsdException w:name="endnote text" w:semiHidden="1" w:unhideWhenUsed="1"/>
+    <w:lsdException w:name="table of authorities" w:semiHidden="1" w:unhideWhenUsed="1"/>
+    <w:lsdException w:name="macro" w:semiHidden="1" w:unhideWhenUsed="1"/>
+    <w:lsdException w:name="toa heading" w:semiHidden="1" w:unhideWhenUsed="1"/>
+    <w:lsdException w:name="List" w:semiHidden="1" w:unhideWhenUsed="1"/>
+    <w:lsdException w:name="List Bullet" w:semiHidden="1" w:unhideWhenUsed="1"/>
+    <w:lsdException w:name="List Number" w:semiHidden="1" w:unhideWhenUsed="1"/>
+    <w:lsdException w:name="List 2" w:semiHidden="1" w:unhideWhenUsed="1"/>
+    <w:lsdException w:name="List 3" w:semiHidden="1" w:unhideWhenUsed="1"/>
+    <w:lsdException w:name="List 4" w:semiHidden="1" w:unhideWhenUsed="1"/>
+    <w:lsdException w:name="List 5" w:semiHidden="1" w:unhideWhenUsed="1"/>
+    <w:lsdException w:name="List Bullet 2" w:semiHidden="1" w:unhideWhenUsed="1"/>
+    <w:lsdException w:name="List Bullet 3" w:semiHidden="1" w:unhideWhenUsed="1"/>
+    <w:lsdException w:name="List Bullet 4" w:semiHidden="1" w:unhideWhenUsed="1"/>
+    <w:lsdException w:name="List Bullet 5" w:semiHidden="1" w:unhideWhenUsed="1"/>
+    <w:lsdException w:name="List Number 2" w:semiHidden="1" w:unhideWhenUsed="1"/>
+    <w:lsdException w:name="List Number 3" w:semiHidden="1" w:unhideWhenUsed="1"/>
+    <w:lsdException w:name="List Number 4" w:semiHidden="1" w:unhideWhenUsed="1"/>
+    <w:lsdException w:name="List Number 5" w:semiHidden="1" w:unhideWhenUsed="1"/>
+    <w:lsdException w:name="Title" w:uiPriority="10" w:qFormat="1"/>
+    <w:lsdException w:name="Closing" w:semiHidden="1" w:unhideWhenUsed="1"/>
+    <w:lsdException w:name="Signature" w:semiHidden="1" w:unhideWhenUsed="1"/>
+    <w:lsdException w:name="Default Paragraph Font" w:semiHidden="1" w:uiPriority="1" w:unhideWhenUsed="1"/>
+    <w:lsdException w:name="Body Text" w:semiHidden="1" w:unhideWhenUsed="1"/>
+    <w:lsdException w:name="Body Text Indent" w:semiHidden="1" w:unhideWhenUsed="1"/>
+    <w:lsdException w:name="List Continue" w:semiHidden="1" w:unhideWhenUsed="1"/>
+    <w:lsdException w:name="List Continue 2" w:semiHidden="1" w:unhideWhenUsed="1"/>
+    <w:lsdException w:name="List Continue 3" w:semiHidden="1" w:unhideWhenUsed="1"/>
+    <w:lsdException w:name="List Continue 4" w:semiHidden="1" w:unhideWhenUsed="1"/>
+    <w:lsdException w:name="List Continue 5" w:semiHidden="1" w:unhideWhenUsed="1"/>
+    <w:lsdException w:name="Message Header" w:semiHidden="1" w:unhideWhenUsed="1"/>
+    <w:lsdException w:name="Subtitle" w:uiPriority="11" w:qFormat="1"/>
+    <w:lsdException w:name="Salutation" w:semiHidden="1" w:unhideWhenUsed="1"/>
+    <w:lsdException w:name="Date" w:semiHidden="1" w:unhideWhenUsed="1"/>
+    <w:lsdException w:name="Body Text First Indent" w:semiHidden="1" w:unhideWhenUsed="1"/>
+    <w:lsdException w:name="Body Text First Indent 2" w:semiHidden="1" w:unhideWhenUsed="1"/>
+    <w:lsdException w:name="Note Heading" w:semiHidden="1" w:unhideWhenUsed="1"/>
+    <w:lsdException w:name="Body Text 2" w:semiHidden="1" w:unhideWhenUsed="1"/>
+    <w:lsdException w:name="Body Text 3" w:semiHidden="1" w:unhideWhenUsed="1"/>
+    <w:lsdException w:name="Body Text Indent 2" w:semiHidden="1" w:unhideWhenUsed="1"/>
+    <w:lsdException w:name="Body Text Indent 3" w:semiHidden="1" w:unhideWhenUsed="1"/>
+    <w:lsdException w:name="Block Text" w:semiHidden="1" w:unhideWhenUsed="1"/>
+    <w:lsdException w:name="Hyperlink" w:semiHidden="1" w:unhideWhenUsed="1"/>
+    <w:lsdException w:name="FollowedHyperlink" w:semiHidden="1" w:unhideWhenUsed="1"/>
+    <w:lsdException w:name="Strong" w:uiPriority="22" w:qFormat="1"/>
+    <w:lsdException w:name="Emphasis" w:uiPriority="20" w:qFormat="1"/>
+    <w:lsdException w:name="Document Map" w:semiHidden="1" w:unhideWhenUsed="1"/>
+    <w:lsdException w:name="Plain Text" w:semiHidden="1" w:unhideWhenUsed="1"/>
+    <w:lsdException w:name="E-mail Signature" w:semiHidden="1" w:unhideWhenUsed="1"/>
+    <w:lsdException w:name="HTML Top of Form" w:semiHidden="1" w:unhideWhenUsed="1"/>
+    <w:lsdException w:name="HTML Bottom of Form" w:semiHidden="1" w:unhideWhenUsed="1"/>
+    <w:lsdException w:name="Normal (Web)" w:semiHidden="1" w:unhideWhenUsed="1"/>
+    <w:lsdException w:name="HTML Acronym" w:semiHidden="1" w:unhideWhenUsed="1"/>
+    <w:lsdException w:name="HTML Address" w:semiHidden="1" w:unhideWhenUsed="1"/>
+    <w:lsdException w:name="HTML Cite" w:semiHidden="1" w:unhideWhenUsed="1"/>
+    <w:lsdException w:name="HTML Code" w:semiHidden="1" w:unhideWhenUsed="1"/>
+    <w:lsdException w:name="HTML Definition" w:semiHidden="1" w:unhideWhenUsed="1"/>
+    <w:lsdException w:name="HTML Keyboard" w:semiHidden="1" w:unhideWhenUsed="1"/>
+    <w:lsdException w:name="HTML Preformatted" w:semiHidden="1" w:unhideWhenUsed="1"/>
+    <w:lsdException w:name="HTML Sample" w:semiHidden="1" w:unhideWhenUsed="1"/>
+    <w:lsdException w:name="HTML Typewriter" w:semiHidden="1" w:unhideWhenUsed="1"/>
+    <w:lsdException w:name="HTML Variable" w:semiHidden="1" w:unhideWhenUsed="1"/>
+    <w:lsdException w:name="Normal Table" w:semiHidden="1" w:unhideWhenUsed="1"/>
+    <w:lsdException w:name="annotation subject" w:semiHidden="1" w:unhideWhenUsed="1"/>
+    <w:lsdException w:name="No List" w:semiHidden="1" w:unhideWhenUsed="1"/>
+    <w:lsdException w:name="Outline List 1" w:semiHidden="1" w:unhideWhenUsed="1"/>
+    <w:lsdException w:name="Outline List 2" w:semiHidden="1" w:unhideWhenUsed="1"/>
+    <w:lsdException w:name="Outline List 3" w:semiHidden="1" w:unhideWhenUsed="1"/>
+    <w:lsdException w:name="Table Simple 1" w:semiHidden="1" w:unhideWhenUsed="1"/>
+    <w:lsdException w:name="Table Simple 2" w:semiHidden="1" w:unhideWhenUsed="1"/>
+    <w:lsdException w:name="Table Simple 3" w:semiHidden="1" w:unhideWhenUsed="1"/>
+    <w:lsdException w:name="Table Classic 1" w:semiHidden="1" w:unhideWhenUsed="1"/>
+    <w:lsdException w:name="Table Classic 2" w:semiHidden="1" w:unhideWhenUsed="1"/>
+    <w:lsdException w:name="Table Classic 3" w:semiHidden="1" w:unhideWhenUsed="1"/>
+    <w:lsdException w:name="Table Classic 4" w:semiHidden="1" w:unhideWhenUsed="1"/>
+    <w:lsdException w:name="Table Colorful 1" w:semiHidden="1" w:unhideWhenUsed="1"/>
+    <w:lsdException w:name="Table Colorful 2" w:semiHidden="1" w:unhideWhenUsed="1"/>
+    <w:lsdException w:name="Table Colorful 3" w:semiHidden="1" w:unhideWhenUsed="1"/>
+    <w:lsdException w:name="Table Columns 1" w:semiHidden="1" w:unhideWhenUsed="1"/>
+    <w:lsdException w:name="Table Columns 2" w:semiHidden="1" w:unhideWhenUsed="1"/>
+    <w:lsdException w:name="Table Columns 3" w:semiHidden="1" w:unhideWhenUsed="1"/>
+    <w:lsdException w:name="Table Columns 4" w:semiHidden="1" w:unhideWhenUsed="1"/>
+    <w:lsdException w:name="Table Columns 5" w:semiHidden="1" w:unhideWhenUsed="1"/>
+    <w:lsdException w:name="Table Grid 1" w:semiHidden="1" w:unhideWhenUsed="1"/>
+    <w:lsdException w:name="Table Grid 2" w:semiHidden="1" w:unhideWhenUsed="1"/>
+    <w:lsdException w:name="Table Grid 3" w:semiHidden="1" w:unhideWhenUsed="1"/>
+    <w:lsdException w:name="Table Grid 4" w:semiHidden="1" w:unhideWhenUsed="1"/>
+    <w:lsdException w:name="Table Grid 5" w:semiHidden="1" w:unhideWhenUsed="1"/>
+    <w:lsdException w:name="Table Grid 6" w:semiHidden="1" w:unhideWhenUsed="1"/>
+    <w:lsdException w:name="Table Grid 7" w:semiHidden="1" w:unhideWhenUsed="1"/>
+    <w:lsdException w:name="Table Grid 8" w:semiHidden="1" w:unhideWhenUsed="1"/>
+    <w:lsdException w:name="Table List 1" w:semiHidden="1" w:unhideWhenUsed="1"/>
+    <w:lsdException w:name="Table List 2" w:semiHidden="1" w:unhideWhenUsed="1"/>
+    <w:lsdException w:name="Table List 3" w:semiHidden="1" w:unhideWhenUsed="1"/>
+    <w:lsdException w:name="Table List 4" w:semiHidden="1" w:unhideWhenUsed="1"/>
+    <w:lsdException w:name="Table List 5" w:semiHidden="1" w:unhideWhenUsed="1"/>
+    <w:lsdException w:name="Table List 6" w:semiHidden="1" w:unhideWhenUsed="1"/>
+    <w:lsdException w:name="Table List 7" w:semiHidden="1" w:unhideWhenUsed="1"/>
+    <w:lsdException w:name="Table List 8" w:semiHidden="1" w:unhideWhenUsed="1"/>
+    <w:lsdException w:name="Table 3D effects 1" w:semiHidden="1" w:unhideWhenUsed="1"/>
+    <w:lsdException w:name="Table 3D effects 2" w:semiHidden="1" w:unhideWhenUsed="1"/>
+    <w:lsdException w:name="Table 3D effects 3" w:semiHidden="1" w:unhideWhenUsed="1"/>
+    <w:lsdException w:name="Table Contemporary" w:semiHidden="1" w:unhideWhenUsed="1"/>
+    <w:lsdException w:name="Table Elegant" w:semiHidden="1" w:unhideWhenUsed="1"/>
+    <w:lsdException w:name="Table Professional" w:semiHidden="1" w:unhideWhenUsed="1"/>
+    <w:lsdException w:name="Table Subtle 1" w:semiHidden="1" w:unhideWhenUsed="1"/>
+    <w:lsdException w:name="Table Subtle 2" w:semiHidden="1" w:unhideWhenUsed="1"/>
+    <w:lsdException w:name="Table Web 1" w:semiHidden="1" w:unhideWhenUsed="1"/>
+    <w:lsdException w:name="Table Web 2" w:semiHidden="1" w:unhideWhenUsed="1"/>
+    <w:lsdException w:name="Table Web 3" w:semiHidden="1" w:unhideWhenUsed="1"/>
+    <w:lsdException w:name="Balloon Text" w:semiHidden="1" w:unhideWhenUsed="1"/>
+    <w:lsdException w:name="Table Grid" w:uiPriority="59"/>
+    <w:lsdException w:name="Table Theme" w:semiHidden="1" w:unhideWhenUsed="1"/>
+    <w:lsdException w:name="Placeholder Text" w:semiHidden="1"/>
+    <w:lsdException w:name="No Spacing" w:uiPriority="1" w:qFormat="1"/>
+    <w:lsdException w:name="Light Shading" w:uiPriority="60"/>
+    <w:lsdException w:name="Light List" w:uiPriority="61"/>
+    <w:lsdException w:name="Light Grid" w:uiPriority="62"/>
+    <w:lsdException w:name="Medium Shading 1" w:uiPriority="63"/>
+    <w:lsdException w:name="Medium Shading 2" w:uiPriority="64"/>
+    <w:lsdException w:name="Medium List 1" w:uiPriority="65"/>
+    <w:lsdException w:name="Medium List 2" w:uiPriority="66"/>
+    <w:lsdException w:name="Medium Grid 1" w:uiPriority="67"/>
+    <w:lsdException w:name="Medium Grid 2" w:uiPriority="68"/>
+    <w:lsdException w:name="Medium Grid 3" w:uiPriority="69"/>
+    <w:lsdException w:name="Dark List" w:uiPriority="70"/>
+    <w:lsdException w:name="Colorful Shading" w:uiPriority="71"/>
+    <w:lsdException w:name="Colorful List" w:uiPriority="72"/>
+    <w:lsdException w:name="Colorful Grid" w:uiPriority="73"/>
+    <w:lsdException w:name="Light Shading Accent 1" w:uiPriority="60"/>
+    <w:lsdException w:name="Light List Accent 1" w:uiPriority="61"/>
+    <w:lsdException w:name="Light Grid Accent 1" w:uiPriority="62"/>
+    <w:lsdException w:name="Medium Shading 1 Accent 1" w:uiPriority="63"/>
+    <w:lsdException w:name="Medium Shading 2 Accent 1" w:uiPriority="64"/>
+    <w:lsdException w:name="Medium List 1 Accent 1" w:uiPriority="65"/>
+    <w:lsdException w:name="Revision" w:semiHidden="1"/>
+    <w:lsdException w:name="List Paragraph" w:uiPriority="34" w:qFormat="1"/>
+    <w:lsdException w:name="Quote" w:uiPriority="29" w:qFormat="1"/>
+    <w:lsdException w:name="Intense Quote" w:uiPriority="30" w:qFormat="1"/>
+    <w:lsdException w:name="Medium List 2 Accent 1" w:uiPriority="66"/>
+    <w:lsdException w:name="Medium Grid 1 Accent 1" w:uiPriority="67"/>
+    <w:lsdException w:name="Medium Grid 2 Accent 1" w:uiPriority="68"/>
+    <w:lsdException w:name="Medium Grid 3 Accent 1" w:uiPriority="69"/>
+    <w:lsdException w:name="Dark List Accent 1" w:uiPriority="70"/>
+    <w:lsdException w:name="Colorful Shading Accent 1" w:uiPriority="71"/>
+    <w:lsdException w:name="Colorful List Accent 1" w:uiPriority="72"/>
+    <w:lsdException w:name="Colorful Grid Accent 1" w:uiPriority="73"/>
+    <w:lsdException w:name="Light Shading Accent 2" w:uiPriority="60"/>
+    <w:lsdException w:name="Light List Accent 2" w:uiPriority="61"/>
+    <w:lsdException w:name="Light Grid Accent 2" w:uiPriority="62"/>
+    <w:lsdException w:name="Medium Shading 1 Accent 2" w:uiPriority="63"/>
+    <w:lsdException w:name="Medium Shading 2 Accent 2" w:uiPriority="64"/>
+    <w:lsdException w:name="Medium List 1 Accent 2" w:uiPriority="65"/>
+    <w:lsdException w:name="Medium List 2 Accent 2" w:uiPriority="66"/>
+    <w:lsdException w:name="Medium Grid 1 Accent 2" w:uiPriority="67"/>
+    <w:lsdException w:name="Medium Grid 2 Accent 2" w:uiPriority="68"/>
+    <w:lsdException w:name="Medium Grid 3 Accent 2" w:uiPriority="69"/>
+    <w:lsdException w:name="Dark List Accent 2" w:uiPriority="70"/>
+    <w:lsdException w:name="Colorful Shading Accent 2" w:uiPriority="71"/>
+    <w:lsdException w:name="Colorful List Accent 2" w:uiPriority="72"/>
+    <w:lsdException w:name="Colorful Grid Accent 2" w:uiPriority="73"/>
+    <w:lsdException w:name="Light Shading Accent 3" w:uiPriority="60"/>
+    <w:lsdException w:name="Light List Accent 3" w:uiPriority="61"/>
+    <w:lsdException w:name="Light Grid Accent 3" w:uiPriority="62"/>
+    <w:lsdException w:name="Medium Shading 1 Accent 3" w:uiPriority="63"/>
+    <w:lsdException w:name="Medium Shading 2 Accent 3" w:uiPriority="64"/>
+    <w:lsdException w:name="Medium List 1 Accent 3" w:uiPriority="65"/>
+    <w:lsdException w:name="Medium List 2 Accent 3" w:uiPriority="66"/>
+    <w:lsdException w:name="Medium Grid 1 Accent 3" w:uiPriority="67"/>
+    <w:lsdException w:name="Medium Grid 2 Accent 3" w:uiPriority="68"/>
+    <w:lsdException w:name="Medium Grid 3 Accent 3" w:uiPriority="69"/>
+    <w:lsdException w:name="Dark List Accent 3" w:uiPriority="70"/>
+    <w:lsdException w:name="Colorful Shading Accent 3" w:uiPriority="71"/>
+    <w:lsdException w:name="Colorful List Accent 3" w:uiPriority="72"/>
+    <w:lsdException w:name="Colorful Grid Accent 3" w:uiPriority="73"/>
+    <w:lsdException w:name="Light Shading Accent 4" w:uiPriority="60"/>
+    <w:lsdException w:name="Light List Accent 4" w:uiPriority="61"/>
+    <w:lsdException w:name="Light Grid Accent 4" w:uiPriority="62"/>
+    <w:lsdException w:name="Medium Shading 1 Accent 4" w:uiPriority="63"/>
+    <w:lsdException w:name="Medium Shading 2 Accent 4" w:uiPriority="64"/>
+    <w:lsdException w:name="Medium List 1 Accent 4" w:uiPriority="65"/>
+    <w:lsdException w:name="Medium List 2 Accent 4" w:uiPriority="66"/>
+    <w:lsdException w:name="Medium Grid 1 Accent 4" w:uiPriority="67"/>
+    <w:lsdException w:name="Medium Grid 2 Accent 4" w:uiPriority="68"/>
+    <w:lsdException w:name="Medium Grid 3 Accent 4" w:uiPriority="69"/>
+    <w:lsdException w:name="Dark List Accent 4" w:uiPriority="70"/>
+    <w:lsdException w:name="Colorful Shading Accent 4" w:uiPriority="71"/>
+    <w:lsdException w:name="Colorful List Accent 4" w:uiPriority="72"/>
+    <w:lsdException w:name="Colorful Grid Accent 4" w:uiPriority="73"/>
+    <w:lsdException w:name="Light Shading Accent 5" w:uiPriority="60"/>
+    <w:lsdException w:name="Light List Accent 5" w:uiPriority="61"/>
+    <w:lsdException w:name="Light Grid Accent 5" w:uiPriority="62"/>
+    <w:lsdException w:name="Medium Shading 1 Accent 5" w:uiPriority="63"/>
+    <w:lsdException w:name="Medium Shading 2 Accent 5" w:uiPriority="64"/>
+    <w:lsdException w:name="Medium List 1 Accent 5" w:uiPriority="65"/>
+    <w:lsdException w:name="Medium List 2 Accent 5" w:uiPriority="66"/>
+    <w:lsdException w:name="Medium Grid 1 Accent 5" w:uiPriority="67"/>
+    <w:lsdException w:name="Medium Grid 2 Accent 5" w:uiPriority="68"/>
+    <w:lsdException w:name="Medium Grid 3 Accent 5" w:uiPriority="69"/>
+    <w:lsdException w:name="Dark List Accent 5" w:uiPriority="70"/>
+    <w:lsdException w:name="Colorful Shading Accent 5" w:uiPriority="71"/>
+    <w:lsdException w:name="Colorful List Accent 5" w:uiPriority="72"/>
+    <w:lsdException w:name="Colorful Grid Accent 5" w:uiPriority="73"/>
+    <w:lsdException w:name="Light Shading Accent 6" w:uiPriority="60"/>
+    <w:lsdException w:name="Light List Accent 6" w:uiPriority="61"/>
+    <w:lsdException w:name="Light Grid Accent 6" w:uiPriority="62"/>
+    <w:lsdException w:name="Medium Shading 1 Accent 6" w:uiPriority="63"/>
+    <w:lsdException w:name="Medium Shading 2 Accent 6" w:uiPriority="64"/>
+    <w:lsdException w:name="Medium List 1 Accent 6" w:uiPriority="65"/>
+    <w:lsdException w:name="Medium List 2 Accent 6" w:uiPriority="66"/>
+    <w:lsdException w:name="Medium Grid 1 Accent 6" w:uiPriority="67"/>
+    <w:lsdException w:name="Medium Grid 2 Accent 6" w:uiPriority="68"/>
+    <w:lsdException w:name="Medium Grid 3 Accent 6" w:uiPriority="69"/>
+    <w:lsdException w:name="Dark List Accent 6" w:uiPriority="70"/>
+    <w:lsdException w:name="Colorful Shading Accent 6" w:uiPriority="71"/>
+    <w:lsdException w:name="Colorful List Accent 6" w:uiPriority="72"/>
+    <w:lsdException w:name="Colorful Grid Accent 6" w:uiPriority="73"/>
+    <w:lsdException w:name="Subtle Emphasis" w:uiPriority="19" w:qFormat="1"/>
+    <w:lsdException w:name="Intense Emphasis" w:uiPriority="21" w:qFormat="1"/>
+    <w:lsdException w:name="Subtle Reference" w:uiPriority="31" w:qFormat="1"/>
+    <w:lsdException w:name="Intense Reference" w:uiPriority="32" w:qFormat="1"/>
+    <w:lsdException w:name="Book Title" w:uiPriority="33" w:qFormat="1"/>
+    <w:lsdException w:name="Bibliography" w:semiHidden="1" w:uiPriority="37" w:unhideWhenUsed="1"/>
+    <w:lsdException w:name="TOC Heading" w:semiHidden="1" w:uiPriority="39" w:unhideWhenUsed="1" w:qFormat="1"/>
+    <w:lsdException w:name="Plain Table 1" w:uiPriority="41"/>
+    <w:lsdException w:name="Plain Table 2" w:uiPriority="42"/>
+    <w:lsdException w:name="Plain Table 3" w:uiPriority="43"/>
+    <w:lsdException w:name="Plain Table 4" w:uiPriority="44"/>
+    <w:lsdException w:name="Plain Table 5" w:uiPriority="45"/>
+    <w:lsdException w:name="Grid Table Light" w:uiPriority="40"/>
+    <w:lsdException w:name="Grid Table 1 Light" w:uiPriority="46"/>
+    <w:lsdException w:name="Grid Table 2" w:uiPriority="47"/>
+    <w:lsdException w:name="Grid Table 3" w:uiPriority="48"/>
+    <w:lsdException w:name="Grid Table 4" w:uiPriority="49"/>
+    <w:lsdException w:name="Grid Table 5 Dark" w:uiPriority="50"/>
+    <w:lsdException w:name="Grid Table 6 Colorful" w:uiPriority="51"/>
+    <w:lsdException w:name="Grid Table 7 Colorful" w:uiPriority="52"/>
+    <w:lsdException w:name="Grid Table 1 Light Accent 1" w:uiPriority="46"/>
+    <w:lsdException w:name="Grid Table 2 Accent 1" w:uiPriority="47"/>
+    <w:lsdException w:name="Grid Table 3 Accent 1" w:uiPriority="48"/>
+    <w:lsdException w:name="Grid Table 4 Accent 1" w:uiPriority="49"/>
+    <w:lsdException w:name="Grid Table 5 Dark Accent 1" w:uiPriority="50"/>
+    <w:lsdException w:name="Grid Table 6 Colorful Accent 1" w:uiPriority="51"/>
+    <w:lsdException w:name="Grid Table 7 Colorful Accent 1" w:uiPriority="52"/>
+    <w:lsdException w:name="Grid Table 1 Light Accent 2" w:uiPriority="46"/>
+    <w:lsdException w:name="Grid Table 2 Accent 2" w:uiPriority="47"/>
+    <w:lsdException w:name="Grid Table 3 Accent 2" w:uiPriority="48"/>
+    <w:lsdException w:name="Grid Table 4 Accent 2" w:uiPriority="49"/>
+    <w:lsdException w:name="Grid Table 5 Dark Accent 2" w:uiPriority="50"/>
+    <w:lsdException w:name="Grid Table 6 Colorful Accent 2" w:uiPriority="51"/>
+    <w:lsdException w:name="Grid Table 7 Colorful Accent 2" w:uiPriority="52"/>
+    <w:lsdException w:name="Grid Table 1 Light Accent 3" w:uiPriority="46"/>
+    <w:lsdException w:name="Grid Table 2 Accent 3" w:uiPriority="47"/>
+    <w:lsdException w:name="Grid Table 3 Accent 3" w:uiPriority="48"/>
+    <w:lsdException w:name="Grid Table 4 Accent 3" w:uiPriority="49"/>
+    <w:lsdException w:name="Grid Table 5 Dark Accent 3" w:uiPriority="50"/>
+    <w:lsdException w:name="Grid Table 6 Colorful Accent 3" w:uiPriority="51"/>
+    <w:lsdException w:name="Grid Table 7 Colorful Accent 3" w:uiPriority="52"/>
+    <w:lsdException w:name="Grid Table 1 Light Accent 4" w:uiPriority="46"/>
+    <w:lsdException w:name="Grid Table 2 Accent 4" w:uiPriority="47"/>
+    <w:lsdException w:name="Grid Table 3 Accent 4" w:uiPriority="48"/>
+    <w:lsdException w:name="Grid Table 4 Accent 4" w:uiPriority="49"/>
+    <w:lsdException w:name="Grid Table 5 Dark Accent 4" w:uiPriority="50"/>
+    <w:lsdException w:name="Grid Table 6 Colorful Accent 4" w:uiPriority="51"/>
+    <w:lsdException w:name="Grid Table 7 Colorful Accent 4" w:uiPriority="52"/>
+    <w:lsdException w:name="Grid Table 1 Light Accent 5" w:uiPriority="46"/>
+    <w:lsdException w:name="Grid Table 2 Accent 5" w:uiPriority="47"/>
+    <w:lsdException w:name="Grid Table 3 Accent 5" w:uiPriority="48"/>
+    <w:lsdException w:name="Grid Table 4 Accent 5" w:uiPriority="49"/>
+    <w:lsdException w:name="Grid Table 5 Dark Accent 5" w:uiPriority="50"/>
+    <w:lsdException w:name="Grid Table 6 Colorful Accent 5" w:uiPriority="51"/>
+    <w:lsdException w:name="Grid Table 7 Colorful Accent 5" w:uiPriority="52"/>
+    <w:lsdException w:name="Grid Table 1 Light Accent 6" w:uiPriority="46"/>
+    <w:lsdException w:name="Grid Table 2 Accent 6" w:uiPriority="47"/>
+    <w:lsdException w:name="Grid Table 3 Accent 6" w:uiPriority="48"/>
+    <w:lsdException w:name="Grid Table 4 Accent 6" w:uiPriority="49"/>
+    <w:lsdException w:name="Grid Table 5 Dark Accent 6" w:uiPriority="50"/>
+    <w:lsdException w:name="Grid Table 6 Colorful Accent 6" w:uiPriority="51"/>
+    <w:lsdException w:name="Grid Table 7 Colorful Accent 6" w:uiPriority="52"/>
+    <w:lsdException w:name="List Table 1 Light" w:uiPriority="46"/>
+    <w:lsdException w:name="List Table 2" w:uiPriority="47"/>
+    <w:lsdException w:name="List Table 3" w:uiPriority="48"/>
+    <w:lsdException w:name="List Table 4" w:uiPriority="49"/>
+    <w:lsdException w:name="List Table 5 Dark" w:uiPriority="50"/>
+    <w:lsdException w:name="List Table 6 Colorful" w:uiPriority="51"/>
+    <w:lsdException w:name="List Table 7 Colorful" w:uiPriority="52"/>
+    <w:lsdException w:name="List Table 1 Light Accent 1" w:uiPriority="46"/>
+    <w:lsdException w:name="List Table 2 Accent 1" w:uiPriority="47"/>
+    <w:lsdException w:name="List Table 3 Accent 1" w:uiPriority="48"/>
+    <w:lsdException w:name="List Table 4 Accent 1" w:uiPriority="49"/>
+    <w:lsdException w:name="List Table 5 Dark Accent 1" w:uiPriority="50"/>
+    <w:lsdException w:name="List Table 6 Colorful Accent 1" w:uiPriority="51"/>
+    <w:lsdException w:name="List Table 7 Colorful Accent 1" w:uiPriority="52"/>
+    <w:lsdException w:name="List Table 1 Light Accent 2" w:uiPriority="46"/>
+    <w:lsdException w:name="List Table 2 Accent 2" w:uiPriority="47"/>
+    <w:lsdException w:name="List Table 3 Accent 2" w:uiPriority="48"/>
+    <w:lsdException w:name="List Table 4 Accent 2" w:uiPriority="49"/>
+    <w:lsdException w:name="List Table 5 Dark Accent 2" w:uiPriority="50"/>
+    <w:lsdException w:name="List Table 6 Colorful Accent 2" w:uiPriority="51"/>
+    <w:lsdException w:name="List Table 7 Colorful Accent 2" w:uiPriority="52"/>
+    <w:lsdException w:name="List Table 1 Light Accent 3" w:uiPriority="46"/>
+    <w:lsdException w:name="List Table 2 Accent 3" w:uiPriority="47"/>
+    <w:lsdException w:name="List Table 3 Accent 3" w:uiPriority="48"/>
+    <w:lsdException w:name="List Table 4 Accent 3" w:uiPriority="49"/>
+    <w:lsdException w:name="List Table 5 Dark Accent 3" w:uiPriority="50"/>
+    <w:lsdException w:name="List Table 6 Colorful Accent 3" w:uiPriority="51"/>
+    <w:lsdException w:name="List Table 7 Colorful Accent 3" w:uiPriority="52"/>
+    <w:lsdException w:name="List Table 1 Light Accent 4" w:uiPriority="46"/>
+    <w:lsdException w:name="List Table 2 Accent 4" w:uiPriority="47"/>
+    <w:lsdException w:name="List Table 3 Accent 4" w:uiPriority="48"/>
+    <w:lsdException w:name="List Table 4 Accent 4" w:uiPriority="49"/>
+    <w:lsdException w:name="List Table 5 Dark Accent 4" w:uiPriority="50"/>
+    <w:lsdException w:name="List Table 6 Colorful Accent 4" w:uiPriority="51"/>
+    <w:lsdException w:name="List Table 7 Colorful Accent 4" w:uiPriority="52"/>
+    <w:lsdException w:name="List Table 1 Light Accent 5" w:uiPriority="46"/>
+    <w:lsdException w:name="List Table 2 Accent 5" w:uiPriority="47"/>
+    <w:lsdException w:name="List Table 3 Accent 5" w:uiPriority="48"/>
+    <w:lsdException w:name="List Table 4 Accent 5" w:uiPriority="49"/>
+    <w:lsdException w:name="List Table 5 Dark Accent 5" w:uiPriority="50"/>
+    <w:lsdException w:name="List Table 6 Colorful Accent 5" w:uiPriority="51"/>
+    <w:lsdException w:name="List Table 7 Colorful Accent 5" w:uiPriority="52"/>
+    <w:lsdException w:name="List Table 1 Light Accent 6" w:uiPriority="46"/>
+    <w:lsdException w:name="List Table 2 Accent 6" w:uiPriority="47"/>
+    <w:lsdException w:name="List Table 3 Accent 6" w:uiPriority="48"/>
+    <w:lsdException w:name="List Table 4 Accent 6" w:uiPriority="49"/>
+    <w:lsdException w:name="List Table 5 Dark Accent 6" w:uiPriority="50"/>
+    <w:lsdException w:name="List Table 6 Colorful Accent 6" w:uiPriority="51"/>
+    <w:lsdException w:name="List Table 7 Colorful Accent 6" w:uiPriority="52"/>
+    <w:lsdException w:name="Mention" w:semiHidden="1" w:unhideWhenUsed="1"/>
+    <w:lsdException w:name="Smart Hyperlink" w:semiHidden="1" w:unhideWhenUsed="1"/>
   </w:latentStyles>
   <w:style w:type="paragraph" w:default="1" w:styleId="Normal">
     <w:name w:val="Normal"/>
@@ -6355,7 +6760,6 @@
     <w:uiPriority w:val="59"/>
     <w:rsid w:val="0070308F"/>
     <w:tblPr>
-      <w:tblInd w:w="0" w:type="dxa"/>
       <w:tblBorders>
         <w:top w:val="single" w:sz="4" w:space="0" w:color="auto"/>
         <w:left w:val="single" w:sz="4" w:space="0" w:color="auto"/>
@@ -6364,587 +6768,6 @@
         <w:insideH w:val="single" w:sz="4" w:space="0" w:color="auto"/>
         <w:insideV w:val="single" w:sz="4" w:space="0" w:color="auto"/>
       </w:tblBorders>
-      <w:tblCellMar>
-        <w:top w:w="0" w:type="dxa"/>
-        <w:left w:w="108" w:type="dxa"/>
-        <w:bottom w:w="0" w:type="dxa"/>
-        <w:right w:w="108" w:type="dxa"/>
-      </w:tblCellMar>
-    </w:tblPr>
-  </w:style>
-  <w:style w:type="paragraph" w:customStyle="1" w:styleId="p1">
-    <w:name w:val="p1"/>
-    <w:basedOn w:val="Normal"/>
-    <w:rsid w:val="0015651E"/>
-    <w:rPr>
-      <w:rFonts w:ascii="Helvetica Neue" w:hAnsi="Helvetica Neue" w:cs="Times New Roman"/>
-      <w:color w:val="000000"/>
-      <w:sz w:val="39"/>
-      <w:szCs w:val="39"/>
-    </w:rPr>
-  </w:style>
-  <w:style w:type="paragraph" w:styleId="NormalWeb">
-    <w:name w:val="Normal (Web)"/>
-    <w:basedOn w:val="Normal"/>
-    <w:uiPriority w:val="99"/>
-    <w:unhideWhenUsed/>
-    <w:rsid w:val="00086DF7"/>
-    <w:pPr>
-      <w:spacing w:before="100" w:beforeAutospacing="1" w:after="100" w:afterAutospacing="1"/>
-    </w:pPr>
-    <w:rPr>
-      <w:rFonts w:ascii="Times New Roman" w:hAnsi="Times New Roman" w:cs="Times New Roman"/>
-      <w:szCs w:val="24"/>
-    </w:rPr>
-  </w:style>
-</w:styles>
-</file>
-
-<file path=word/stylesWithEffects.xml><?xml version="1.0" encoding="utf-8"?>
-<w:styles xmlns:wpc="http://schemas.microsoft.com/office/word/2010/wordprocessingCanvas" xmlns:mo="http://schemas.microsoft.com/office/mac/office/2008/main" xmlns:mc="http://schemas.openxmlformats.org/markup-compatibility/2006" xmlns:mv="urn:schemas-microsoft-com:mac:vml" xmlns:o="urn:schemas-microsoft-com:office:office" xmlns:r="http://schemas.openxmlformats.org/officeDocument/2006/relationships" xmlns:m="http://schemas.openxmlformats.org/officeDocument/2006/math" xmlns:v="urn:schemas-microsoft-com:vml" xmlns:wp14="http://schemas.microsoft.com/office/word/2010/wordprocessingDrawing" xmlns:wp="http://schemas.openxmlformats.org/drawingml/2006/wordprocessingDrawing" xmlns:w10="urn:schemas-microsoft-com:office:word" xmlns:w="http://schemas.openxmlformats.org/wordprocessingml/2006/main" xmlns:w14="http://schemas.microsoft.com/office/word/2010/wordml" xmlns:wpg="http://schemas.microsoft.com/office/word/2010/wordprocessingGroup" xmlns:wpi="http://schemas.microsoft.com/office/word/2010/wordprocessingInk" xmlns:wne="http://schemas.microsoft.com/office/word/2006/wordml" xmlns:wps="http://schemas.microsoft.com/office/word/2010/wordprocessingShape" mc:Ignorable="w14 wp14">
-  <w:docDefaults>
-    <w:rPrDefault>
-      <w:rPr>
-        <w:rFonts w:ascii="New York" w:eastAsia="Times New Roman" w:hAnsi="New York" w:cs="Courier"/>
-        <w:lang w:val="en-US" w:eastAsia="en-US" w:bidi="ar-SA"/>
-      </w:rPr>
-    </w:rPrDefault>
-    <w:pPrDefault/>
-  </w:docDefaults>
-  <w:latentStyles w:defLockedState="0" w:defUIPriority="99" w:defSemiHidden="1" w:defUnhideWhenUsed="1" w:defQFormat="0" w:count="276">
-    <w:lsdException w:name="Normal" w:semiHidden="0" w:uiPriority="0" w:unhideWhenUsed="0" w:qFormat="1"/>
-    <w:lsdException w:name="heading 1" w:semiHidden="0" w:uiPriority="9" w:unhideWhenUsed="0" w:qFormat="1"/>
-    <w:lsdException w:name="heading 2" w:uiPriority="9" w:qFormat="1"/>
-    <w:lsdException w:name="heading 3" w:uiPriority="9" w:qFormat="1"/>
-    <w:lsdException w:name="heading 4" w:uiPriority="9" w:qFormat="1"/>
-    <w:lsdException w:name="heading 5" w:uiPriority="9" w:qFormat="1"/>
-    <w:lsdException w:name="heading 6" w:uiPriority="9" w:qFormat="1"/>
-    <w:lsdException w:name="heading 7" w:uiPriority="9" w:qFormat="1"/>
-    <w:lsdException w:name="heading 8" w:uiPriority="9" w:qFormat="1"/>
-    <w:lsdException w:name="heading 9" w:uiPriority="9" w:qFormat="1"/>
-    <w:lsdException w:name="toc 1" w:uiPriority="39"/>
-    <w:lsdException w:name="toc 2" w:uiPriority="39"/>
-    <w:lsdException w:name="toc 3" w:uiPriority="39"/>
-    <w:lsdException w:name="toc 4" w:uiPriority="39"/>
-    <w:lsdException w:name="toc 5" w:uiPriority="39"/>
-    <w:lsdException w:name="toc 6" w:uiPriority="39"/>
-    <w:lsdException w:name="toc 7" w:uiPriority="39"/>
-    <w:lsdException w:name="toc 8" w:uiPriority="39"/>
-    <w:lsdException w:name="toc 9" w:uiPriority="39"/>
-    <w:lsdException w:name="caption" w:uiPriority="35" w:qFormat="1"/>
-    <w:lsdException w:name="Title" w:semiHidden="0" w:uiPriority="10" w:unhideWhenUsed="0" w:qFormat="1"/>
-    <w:lsdException w:name="Default Paragraph Font" w:uiPriority="1"/>
-    <w:lsdException w:name="Subtitle" w:semiHidden="0" w:uiPriority="11" w:unhideWhenUsed="0" w:qFormat="1"/>
-    <w:lsdException w:name="Strong" w:semiHidden="0" w:uiPriority="22" w:unhideWhenUsed="0" w:qFormat="1"/>
-    <w:lsdException w:name="Emphasis" w:semiHidden="0" w:uiPriority="20" w:unhideWhenUsed="0" w:qFormat="1"/>
-    <w:lsdException w:name="Table Grid" w:semiHidden="0" w:uiPriority="59" w:unhideWhenUsed="0"/>
-    <w:lsdException w:name="Note Level 1" w:semiHidden="0" w:unhideWhenUsed="0"/>
-    <w:lsdException w:name="Note Level 2" w:semiHidden="0" w:unhideWhenUsed="0"/>
-    <w:lsdException w:name="Note Level 3" w:semiHidden="0" w:unhideWhenUsed="0"/>
-    <w:lsdException w:name="Note Level 4" w:semiHidden="0" w:unhideWhenUsed="0"/>
-    <w:lsdException w:name="Note Level 5" w:semiHidden="0" w:unhideWhenUsed="0"/>
-    <w:lsdException w:name="Note Level 6" w:semiHidden="0" w:unhideWhenUsed="0"/>
-    <w:lsdException w:name="Note Level 7" w:semiHidden="0" w:unhideWhenUsed="0"/>
-    <w:lsdException w:name="Note Level 8" w:semiHidden="0" w:unhideWhenUsed="0"/>
-    <w:lsdException w:name="Note Level 9" w:semiHidden="0" w:unhideWhenUsed="0"/>
-    <w:lsdException w:name="Placeholder Text" w:unhideWhenUsed="0"/>
-    <w:lsdException w:name="No Spacing" w:semiHidden="0" w:uiPriority="1" w:unhideWhenUsed="0" w:qFormat="1"/>
-    <w:lsdException w:name="Light Shading" w:semiHidden="0" w:uiPriority="60" w:unhideWhenUsed="0"/>
-    <w:lsdException w:name="Light List" w:semiHidden="0" w:uiPriority="61" w:unhideWhenUsed="0"/>
-    <w:lsdException w:name="Light Grid" w:semiHidden="0" w:uiPriority="62" w:unhideWhenUsed="0"/>
-    <w:lsdException w:name="Medium Shading 1" w:semiHidden="0" w:uiPriority="63" w:unhideWhenUsed="0"/>
-    <w:lsdException w:name="Medium Shading 2" w:semiHidden="0" w:uiPriority="64" w:unhideWhenUsed="0"/>
-    <w:lsdException w:name="Medium List 1" w:semiHidden="0" w:uiPriority="65" w:unhideWhenUsed="0"/>
-    <w:lsdException w:name="Medium List 2" w:semiHidden="0" w:uiPriority="66" w:unhideWhenUsed="0"/>
-    <w:lsdException w:name="Medium Grid 1" w:semiHidden="0" w:uiPriority="67" w:unhideWhenUsed="0"/>
-    <w:lsdException w:name="Medium Grid 2" w:semiHidden="0" w:uiPriority="68" w:unhideWhenUsed="0"/>
-    <w:lsdException w:name="Medium Grid 3" w:semiHidden="0" w:uiPriority="69" w:unhideWhenUsed="0"/>
-    <w:lsdException w:name="Dark List" w:semiHidden="0" w:uiPriority="70" w:unhideWhenUsed="0"/>
-    <w:lsdException w:name="Colorful Shading" w:semiHidden="0" w:uiPriority="71" w:unhideWhenUsed="0"/>
-    <w:lsdException w:name="Colorful List" w:semiHidden="0" w:uiPriority="72" w:unhideWhenUsed="0"/>
-    <w:lsdException w:name="Colorful Grid" w:semiHidden="0" w:uiPriority="73" w:unhideWhenUsed="0"/>
-    <w:lsdException w:name="Light Shading Accent 1" w:semiHidden="0" w:uiPriority="60" w:unhideWhenUsed="0"/>
-    <w:lsdException w:name="Light List Accent 1" w:semiHidden="0" w:uiPriority="61" w:unhideWhenUsed="0"/>
-    <w:lsdException w:name="Light Grid Accent 1" w:semiHidden="0" w:uiPriority="62" w:unhideWhenUsed="0"/>
-    <w:lsdException w:name="Medium Shading 1 Accent 1" w:semiHidden="0" w:uiPriority="63" w:unhideWhenUsed="0"/>
-    <w:lsdException w:name="Medium Shading 2 Accent 1" w:semiHidden="0" w:uiPriority="64" w:unhideWhenUsed="0"/>
-    <w:lsdException w:name="Medium List 1 Accent 1" w:semiHidden="0" w:uiPriority="65" w:unhideWhenUsed="0"/>
-    <w:lsdException w:name="Revision" w:unhideWhenUsed="0"/>
-    <w:lsdException w:name="List Paragraph" w:semiHidden="0" w:uiPriority="34" w:unhideWhenUsed="0" w:qFormat="1"/>
-    <w:lsdException w:name="Quote" w:semiHidden="0" w:uiPriority="29" w:unhideWhenUsed="0" w:qFormat="1"/>
-    <w:lsdException w:name="Intense Quote" w:semiHidden="0" w:uiPriority="30" w:unhideWhenUsed="0" w:qFormat="1"/>
-    <w:lsdException w:name="Medium List 2 Accent 1" w:semiHidden="0" w:uiPriority="66" w:unhideWhenUsed="0"/>
-    <w:lsdException w:name="Medium Grid 1 Accent 1" w:semiHidden="0" w:uiPriority="67" w:unhideWhenUsed="0"/>
-    <w:lsdException w:name="Medium Grid 2 Accent 1" w:semiHidden="0" w:uiPriority="68" w:unhideWhenUsed="0"/>
-    <w:lsdException w:name="Medium Grid 3 Accent 1" w:semiHidden="0" w:uiPriority="69" w:unhideWhenUsed="0"/>
-    <w:lsdException w:name="Dark List Accent 1" w:semiHidden="0" w:uiPriority="70" w:unhideWhenUsed="0"/>
-    <w:lsdException w:name="Colorful Shading Accent 1" w:semiHidden="0" w:uiPriority="71" w:unhideWhenUsed="0"/>
-    <w:lsdException w:name="Colorful List Accent 1" w:semiHidden="0" w:uiPriority="72" w:unhideWhenUsed="0"/>
-    <w:lsdException w:name="Colorful Grid Accent 1" w:semiHidden="0" w:uiPriority="73" w:unhideWhenUsed="0"/>
-    <w:lsdException w:name="Light Shading Accent 2" w:semiHidden="0" w:uiPriority="60" w:unhideWhenUsed="0"/>
-    <w:lsdException w:name="Light List Accent 2" w:semiHidden="0" w:uiPriority="61" w:unhideWhenUsed="0"/>
-    <w:lsdException w:name="Light Grid Accent 2" w:semiHidden="0" w:uiPriority="62" w:unhideWhenUsed="0"/>
-    <w:lsdException w:name="Medium Shading 1 Accent 2" w:semiHidden="0" w:uiPriority="63" w:unhideWhenUsed="0"/>
-    <w:lsdException w:name="Medium Shading 2 Accent 2" w:semiHidden="0" w:uiPriority="64" w:unhideWhenUsed="0"/>
-    <w:lsdException w:name="Medium List 1 Accent 2" w:semiHidden="0" w:uiPriority="65" w:unhideWhenUsed="0"/>
-    <w:lsdException w:name="Medium List 2 Accent 2" w:semiHidden="0" w:uiPriority="66" w:unhideWhenUsed="0"/>
-    <w:lsdException w:name="Medium Grid 1 Accent 2" w:semiHidden="0" w:uiPriority="67" w:unhideWhenUsed="0"/>
-    <w:lsdException w:name="Medium Grid 2 Accent 2" w:semiHidden="0" w:uiPriority="68" w:unhideWhenUsed="0"/>
-    <w:lsdException w:name="Medium Grid 3 Accent 2" w:semiHidden="0" w:uiPriority="69" w:unhideWhenUsed="0"/>
-    <w:lsdException w:name="Dark List Accent 2" w:semiHidden="0" w:uiPriority="70" w:unhideWhenUsed="0"/>
-    <w:lsdException w:name="Colorful Shading Accent 2" w:semiHidden="0" w:uiPriority="71" w:unhideWhenUsed="0"/>
-    <w:lsdException w:name="Colorful List Accent 2" w:semiHidden="0" w:uiPriority="72" w:unhideWhenUsed="0"/>
-    <w:lsdException w:name="Colorful Grid Accent 2" w:semiHidden="0" w:uiPriority="73" w:unhideWhenUsed="0"/>
-    <w:lsdException w:name="Light Shading Accent 3" w:semiHidden="0" w:uiPriority="60" w:unhideWhenUsed="0"/>
-    <w:lsdException w:name="Light List Accent 3" w:semiHidden="0" w:uiPriority="61" w:unhideWhenUsed="0"/>
-    <w:lsdException w:name="Light Grid Accent 3" w:semiHidden="0" w:uiPriority="62" w:unhideWhenUsed="0"/>
-    <w:lsdException w:name="Medium Shading 1 Accent 3" w:semiHidden="0" w:uiPriority="63" w:unhideWhenUsed="0"/>
-    <w:lsdException w:name="Medium Shading 2 Accent 3" w:semiHidden="0" w:uiPriority="64" w:unhideWhenUsed="0"/>
-    <w:lsdException w:name="Medium List 1 Accent 3" w:semiHidden="0" w:uiPriority="65" w:unhideWhenUsed="0"/>
-    <w:lsdException w:name="Medium List 2 Accent 3" w:semiHidden="0" w:uiPriority="66" w:unhideWhenUsed="0"/>
-    <w:lsdException w:name="Medium Grid 1 Accent 3" w:semiHidden="0" w:uiPriority="67" w:unhideWhenUsed="0"/>
-    <w:lsdException w:name="Medium Grid 2 Accent 3" w:semiHidden="0" w:uiPriority="68" w:unhideWhenUsed="0"/>
-    <w:lsdException w:name="Medium Grid 3 Accent 3" w:semiHidden="0" w:uiPriority="69" w:unhideWhenUsed="0"/>
-    <w:lsdException w:name="Dark List Accent 3" w:semiHidden="0" w:uiPriority="70" w:unhideWhenUsed="0"/>
-    <w:lsdException w:name="Colorful Shading Accent 3" w:semiHidden="0" w:uiPriority="71" w:unhideWhenUsed="0"/>
-    <w:lsdException w:name="Colorful List Accent 3" w:semiHidden="0" w:uiPriority="72" w:unhideWhenUsed="0"/>
-    <w:lsdException w:name="Colorful Grid Accent 3" w:semiHidden="0" w:uiPriority="73" w:unhideWhenUsed="0"/>
-    <w:lsdException w:name="Light Shading Accent 4" w:semiHidden="0" w:uiPriority="60" w:unhideWhenUsed="0"/>
-    <w:lsdException w:name="Light List Accent 4" w:semiHidden="0" w:uiPriority="61" w:unhideWhenUsed="0"/>
-    <w:lsdException w:name="Light Grid Accent 4" w:semiHidden="0" w:uiPriority="62" w:unhideWhenUsed="0"/>
-    <w:lsdException w:name="Medium Shading 1 Accent 4" w:semiHidden="0" w:uiPriority="63" w:unhideWhenUsed="0"/>
-    <w:lsdException w:name="Medium Shading 2 Accent 4" w:semiHidden="0" w:uiPriority="64" w:unhideWhenUsed="0"/>
-    <w:lsdException w:name="Medium List 1 Accent 4" w:semiHidden="0" w:uiPriority="65" w:unhideWhenUsed="0"/>
-    <w:lsdException w:name="Medium List 2 Accent 4" w:semiHidden="0" w:uiPriority="66" w:unhideWhenUsed="0"/>
-    <w:lsdException w:name="Medium Grid 1 Accent 4" w:semiHidden="0" w:uiPriority="67" w:unhideWhenUsed="0"/>
-    <w:lsdException w:name="Medium Grid 2 Accent 4" w:semiHidden="0" w:uiPriority="68" w:unhideWhenUsed="0"/>
-    <w:lsdException w:name="Medium Grid 3 Accent 4" w:semiHidden="0" w:uiPriority="69" w:unhideWhenUsed="0"/>
-    <w:lsdException w:name="Dark List Accent 4" w:semiHidden="0" w:uiPriority="70" w:unhideWhenUsed="0"/>
-    <w:lsdException w:name="Colorful Shading Accent 4" w:semiHidden="0" w:uiPriority="71" w:unhideWhenUsed="0"/>
-    <w:lsdException w:name="Colorful List Accent 4" w:semiHidden="0" w:uiPriority="72" w:unhideWhenUsed="0"/>
-    <w:lsdException w:name="Colorful Grid Accent 4" w:semiHidden="0" w:uiPriority="73" w:unhideWhenUsed="0"/>
-    <w:lsdException w:name="Light Shading Accent 5" w:semiHidden="0" w:uiPriority="60" w:unhideWhenUsed="0"/>
-    <w:lsdException w:name="Light List Accent 5" w:semiHidden="0" w:uiPriority="61" w:unhideWhenUsed="0"/>
-    <w:lsdException w:name="Light Grid Accent 5" w:semiHidden="0" w:uiPriority="62" w:unhideWhenUsed="0"/>
-    <w:lsdException w:name="Medium Shading 1 Accent 5" w:semiHidden="0" w:uiPriority="63" w:unhideWhenUsed="0"/>
-    <w:lsdException w:name="Medium Shading 2 Accent 5" w:semiHidden="0" w:uiPriority="64" w:unhideWhenUsed="0"/>
-    <w:lsdException w:name="Medium List 1 Accent 5" w:semiHidden="0" w:uiPriority="65" w:unhideWhenUsed="0"/>
-    <w:lsdException w:name="Medium List 2 Accent 5" w:semiHidden="0" w:uiPriority="66" w:unhideWhenUsed="0"/>
-    <w:lsdException w:name="Medium Grid 1 Accent 5" w:semiHidden="0" w:uiPriority="67" w:unhideWhenUsed="0"/>
-    <w:lsdException w:name="Medium Grid 2 Accent 5" w:semiHidden="0" w:uiPriority="68" w:unhideWhenUsed="0"/>
-    <w:lsdException w:name="Medium Grid 3 Accent 5" w:semiHidden="0" w:uiPriority="69" w:unhideWhenUsed="0"/>
-    <w:lsdException w:name="Dark List Accent 5" w:semiHidden="0" w:uiPriority="70" w:unhideWhenUsed="0"/>
-    <w:lsdException w:name="Colorful Shading Accent 5" w:semiHidden="0" w:uiPriority="71" w:unhideWhenUsed="0"/>
-    <w:lsdException w:name="Colorful List Accent 5" w:semiHidden="0" w:uiPriority="72" w:unhideWhenUsed="0"/>
-    <w:lsdException w:name="Colorful Grid Accent 5" w:semiHidden="0" w:uiPriority="73" w:unhideWhenUsed="0"/>
-    <w:lsdException w:name="Light Shading Accent 6" w:semiHidden="0" w:uiPriority="60" w:unhideWhenUsed="0"/>
-    <w:lsdException w:name="Light List Accent 6" w:semiHidden="0" w:uiPriority="61" w:unhideWhenUsed="0"/>
-    <w:lsdException w:name="Light Grid Accent 6" w:semiHidden="0" w:uiPriority="62" w:unhideWhenUsed="0"/>
-    <w:lsdException w:name="Medium Shading 1 Accent 6" w:semiHidden="0" w:uiPriority="63" w:unhideWhenUsed="0"/>
-    <w:lsdException w:name="Medium Shading 2 Accent 6" w:semiHidden="0" w:uiPriority="64" w:unhideWhenUsed="0"/>
-    <w:lsdException w:name="Medium List 1 Accent 6" w:semiHidden="0" w:uiPriority="65" w:unhideWhenUsed="0"/>
-    <w:lsdException w:name="Medium List 2 Accent 6" w:semiHidden="0" w:uiPriority="66" w:unhideWhenUsed="0"/>
-    <w:lsdException w:name="Medium Grid 1 Accent 6" w:semiHidden="0" w:uiPriority="67" w:unhideWhenUsed="0"/>
-    <w:lsdException w:name="Medium Grid 2 Accent 6" w:semiHidden="0" w:uiPriority="68" w:unhideWhenUsed="0"/>
-    <w:lsdException w:name="Medium Grid 3 Accent 6" w:semiHidden="0" w:uiPriority="69" w:unhideWhenUsed="0"/>
-    <w:lsdException w:name="Dark List Accent 6" w:semiHidden="0" w:uiPriority="70" w:unhideWhenUsed="0"/>
-    <w:lsdException w:name="Colorful Shading Accent 6" w:semiHidden="0" w:uiPriority="71" w:unhideWhenUsed="0"/>
-    <w:lsdException w:name="Colorful List Accent 6" w:semiHidden="0" w:uiPriority="72" w:unhideWhenUsed="0"/>
-    <w:lsdException w:name="Colorful Grid Accent 6" w:semiHidden="0" w:uiPriority="73" w:unhideWhenUsed="0"/>
-    <w:lsdException w:name="Subtle Emphasis" w:semiHidden="0" w:uiPriority="19" w:unhideWhenUsed="0" w:qFormat="1"/>
-    <w:lsdException w:name="Intense Emphasis" w:semiHidden="0" w:uiPriority="21" w:unhideWhenUsed="0" w:qFormat="1"/>
-    <w:lsdException w:name="Subtle Reference" w:semiHidden="0" w:uiPriority="31" w:unhideWhenUsed="0" w:qFormat="1"/>
-    <w:lsdException w:name="Intense Reference" w:semiHidden="0" w:uiPriority="32" w:unhideWhenUsed="0" w:qFormat="1"/>
-    <w:lsdException w:name="Book Title" w:semiHidden="0" w:uiPriority="33" w:unhideWhenUsed="0" w:qFormat="1"/>
-    <w:lsdException w:name="Bibliography" w:uiPriority="37"/>
-    <w:lsdException w:name="TOC Heading" w:uiPriority="39" w:qFormat="1"/>
-  </w:latentStyles>
-  <w:style w:type="paragraph" w:default="1" w:styleId="Normal">
-    <w:name w:val="Normal"/>
-    <w:qFormat/>
-    <w:rPr>
-      <w:rFonts w:ascii="Times" w:hAnsi="Times"/>
-      <w:sz w:val="24"/>
-    </w:rPr>
-  </w:style>
-  <w:style w:type="character" w:default="1" w:styleId="DefaultParagraphFont">
-    <w:name w:val="Default Paragraph Font"/>
-    <w:uiPriority w:val="1"/>
-    <w:semiHidden/>
-    <w:unhideWhenUsed/>
-  </w:style>
-  <w:style w:type="table" w:default="1" w:styleId="TableNormal">
-    <w:name w:val="Normal Table"/>
-    <w:uiPriority w:val="99"/>
-    <w:semiHidden/>
-    <w:unhideWhenUsed/>
-    <w:tblPr>
-      <w:tblInd w:w="0" w:type="dxa"/>
-      <w:tblCellMar>
-        <w:top w:w="0" w:type="dxa"/>
-        <w:left w:w="108" w:type="dxa"/>
-        <w:bottom w:w="0" w:type="dxa"/>
-        <w:right w:w="108" w:type="dxa"/>
-      </w:tblCellMar>
-    </w:tblPr>
-  </w:style>
-  <w:style w:type="numbering" w:default="1" w:styleId="NoList">
-    <w:name w:val="No List"/>
-    <w:uiPriority w:val="99"/>
-    <w:semiHidden/>
-    <w:unhideWhenUsed/>
-  </w:style>
-  <w:style w:type="paragraph" w:styleId="Footer">
-    <w:name w:val="footer"/>
-    <w:basedOn w:val="Single"/>
-    <w:pPr>
-      <w:tabs>
-        <w:tab w:val="center" w:pos="4320"/>
-        <w:tab w:val="right" w:pos="8640"/>
-      </w:tabs>
-    </w:pPr>
-  </w:style>
-  <w:style w:type="paragraph" w:customStyle="1" w:styleId="Single">
-    <w:name w:val="Single"/>
-    <w:basedOn w:val="Double"/>
-    <w:pPr>
-      <w:spacing w:line="240" w:lineRule="auto"/>
-    </w:pPr>
-  </w:style>
-  <w:style w:type="paragraph" w:customStyle="1" w:styleId="Double">
-    <w:name w:val="Double"/>
-    <w:basedOn w:val="Default"/>
-    <w:pPr>
-      <w:spacing w:line="480" w:lineRule="atLeast"/>
-    </w:pPr>
-  </w:style>
-  <w:style w:type="paragraph" w:customStyle="1" w:styleId="Default">
-    <w:name w:val="Default"/>
-    <w:pPr>
-      <w:jc w:val="both"/>
-    </w:pPr>
-    <w:rPr>
-      <w:rFonts w:ascii="Times" w:hAnsi="Times"/>
-      <w:noProof/>
-      <w:sz w:val="24"/>
-    </w:rPr>
-  </w:style>
-  <w:style w:type="paragraph" w:styleId="Header">
-    <w:name w:val="header"/>
-    <w:basedOn w:val="Single"/>
-    <w:pPr>
-      <w:tabs>
-        <w:tab w:val="center" w:pos="4320"/>
-        <w:tab w:val="right" w:pos="8640"/>
-      </w:tabs>
-    </w:pPr>
-  </w:style>
-  <w:style w:type="paragraph" w:styleId="FootnoteText">
-    <w:name w:val="footnote text"/>
-    <w:basedOn w:val="Single"/>
-    <w:rPr>
-      <w:sz w:val="20"/>
-    </w:rPr>
-  </w:style>
-  <w:style w:type="paragraph" w:customStyle="1" w:styleId="Boldheading">
-    <w:name w:val="Bold heading"/>
-    <w:basedOn w:val="Text"/>
-    <w:pPr>
-      <w:keepNext/>
-      <w:spacing w:after="80"/>
-      <w:jc w:val="left"/>
-    </w:pPr>
-    <w:rPr>
-      <w:b/>
-    </w:rPr>
-  </w:style>
-  <w:style w:type="paragraph" w:customStyle="1" w:styleId="Text">
-    <w:name w:val="Text"/>
-    <w:basedOn w:val="Default"/>
-    <w:next w:val="Separator"/>
-  </w:style>
-  <w:style w:type="paragraph" w:customStyle="1" w:styleId="Separator">
-    <w:name w:val="Separator"/>
-    <w:basedOn w:val="Default"/>
-    <w:next w:val="Text"/>
-    <w:rPr>
-      <w:color w:val="0000FF"/>
-    </w:rPr>
-  </w:style>
-  <w:style w:type="paragraph" w:styleId="List2">
-    <w:name w:val="List 2"/>
-    <w:basedOn w:val="Text"/>
-    <w:pPr>
-      <w:tabs>
-        <w:tab w:val="left" w:pos="900"/>
-      </w:tabs>
-      <w:spacing w:after="80"/>
-      <w:ind w:left="900" w:right="720" w:hanging="460"/>
-    </w:pPr>
-  </w:style>
-  <w:style w:type="paragraph" w:customStyle="1" w:styleId="Picture">
-    <w:name w:val="Picture"/>
-    <w:basedOn w:val="Single"/>
-    <w:pPr>
-      <w:jc w:val="center"/>
-    </w:pPr>
-  </w:style>
-  <w:style w:type="paragraph" w:customStyle="1" w:styleId="Samplerun">
-    <w:name w:val="Sample run"/>
-    <w:basedOn w:val="Single"/>
-    <w:pPr>
-      <w:keepLines/>
-      <w:ind w:left="720" w:right="720"/>
-      <w:jc w:val="left"/>
-    </w:pPr>
-    <w:rPr>
-      <w:rFonts w:ascii="Courier" w:hAnsi="Courier"/>
-      <w:sz w:val="20"/>
-    </w:rPr>
-  </w:style>
-  <w:style w:type="paragraph" w:customStyle="1" w:styleId="Hidden">
-    <w:name w:val="Hidden"/>
-    <w:basedOn w:val="Single"/>
-    <w:pPr>
-      <w:jc w:val="left"/>
-    </w:pPr>
-    <w:rPr>
-      <w:vanish/>
-    </w:rPr>
-  </w:style>
-  <w:style w:type="paragraph" w:customStyle="1" w:styleId="Flushlist">
-    <w:name w:val="Flush list"/>
-    <w:basedOn w:val="List2"/>
-    <w:pPr>
-      <w:tabs>
-        <w:tab w:val="clear" w:pos="900"/>
-      </w:tabs>
-      <w:ind w:left="360" w:right="0" w:hanging="360"/>
-    </w:pPr>
-  </w:style>
-  <w:style w:type="paragraph" w:customStyle="1" w:styleId="CBox">
-    <w:name w:val="CBox"/>
-    <w:basedOn w:val="CCode"/>
-    <w:pPr>
-      <w:keepNext w:val="0"/>
-      <w:pBdr>
-        <w:top w:val="single" w:sz="6" w:space="8" w:color="auto"/>
-        <w:left w:val="single" w:sz="6" w:space="8" w:color="auto"/>
-        <w:bottom w:val="single" w:sz="6" w:space="8" w:color="auto"/>
-        <w:right w:val="single" w:sz="6" w:space="8" w:color="auto"/>
-      </w:pBdr>
-      <w:tabs>
-        <w:tab w:val="center" w:pos="800"/>
-        <w:tab w:val="center" w:pos="4320"/>
-        <w:tab w:val="center" w:pos="7820"/>
-      </w:tabs>
-      <w:ind w:left="180" w:right="180"/>
-    </w:pPr>
-  </w:style>
-  <w:style w:type="paragraph" w:customStyle="1" w:styleId="CCode">
-    <w:name w:val="CCode"/>
-    <w:basedOn w:val="Single"/>
-    <w:pPr>
-      <w:keepNext/>
-      <w:ind w:left="720"/>
-      <w:jc w:val="left"/>
-    </w:pPr>
-    <w:rPr>
-      <w:rFonts w:ascii="Courier" w:hAnsi="Courier"/>
-      <w:sz w:val="20"/>
-    </w:rPr>
-  </w:style>
-  <w:style w:type="paragraph" w:customStyle="1" w:styleId="CFrame">
-    <w:name w:val="CFrame"/>
-    <w:basedOn w:val="CBox"/>
-    <w:pPr>
-      <w:framePr w:hSpace="180" w:vSpace="180" w:wrap="auto" w:hAnchor="text" w:yAlign="top"/>
-    </w:pPr>
-  </w:style>
-  <w:style w:type="paragraph" w:customStyle="1" w:styleId="XSample">
-    <w:name w:val="XSample"/>
-    <w:basedOn w:val="Samplerun"/>
-    <w:pPr>
-      <w:ind w:left="980" w:right="460"/>
-    </w:pPr>
-  </w:style>
-  <w:style w:type="paragraph" w:customStyle="1" w:styleId="Exercise">
-    <w:name w:val="Exercise"/>
-    <w:basedOn w:val="Text"/>
-    <w:pPr>
-      <w:ind w:left="440" w:hanging="440"/>
-    </w:pPr>
-  </w:style>
-  <w:style w:type="paragraph" w:customStyle="1" w:styleId="Bulletlist">
-    <w:name w:val="Bullet list"/>
-    <w:basedOn w:val="Text"/>
-    <w:pPr>
-      <w:spacing w:after="80"/>
-      <w:ind w:left="260" w:hanging="260"/>
-    </w:pPr>
-  </w:style>
-  <w:style w:type="paragraph" w:customStyle="1" w:styleId="Unfinished">
-    <w:name w:val="Unfinished"/>
-    <w:basedOn w:val="Single"/>
-    <w:pPr>
-      <w:pBdr>
-        <w:right w:val="single" w:sz="12" w:space="10" w:color="auto"/>
-      </w:pBdr>
-    </w:pPr>
-  </w:style>
-  <w:style w:type="paragraph" w:customStyle="1" w:styleId="Epigraph">
-    <w:name w:val="Epigraph"/>
-    <w:basedOn w:val="Single"/>
-    <w:pPr>
-      <w:keepNext/>
-      <w:keepLines/>
-      <w:spacing w:before="80"/>
-      <w:ind w:left="1440" w:right="1440"/>
-    </w:pPr>
-    <w:rPr>
-      <w:i/>
-    </w:rPr>
-  </w:style>
-  <w:style w:type="paragraph" w:customStyle="1" w:styleId="Filetext">
-    <w:name w:val="File text"/>
-    <w:basedOn w:val="Normal"/>
-    <w:pPr>
-      <w:pBdr>
-        <w:top w:val="single" w:sz="6" w:space="0" w:color="auto" w:shadow="1"/>
-        <w:left w:val="single" w:sz="6" w:space="0" w:color="auto" w:shadow="1"/>
-        <w:bottom w:val="single" w:sz="6" w:space="0" w:color="auto" w:shadow="1"/>
-        <w:right w:val="single" w:sz="6" w:space="0" w:color="auto" w:shadow="1"/>
-      </w:pBdr>
-      <w:ind w:left="720" w:right="720"/>
-      <w:jc w:val="both"/>
-    </w:pPr>
-    <w:rPr>
-      <w:rFonts w:ascii="Courier" w:hAnsi="Courier"/>
-      <w:sz w:val="20"/>
-    </w:rPr>
-  </w:style>
-  <w:style w:type="paragraph" w:customStyle="1" w:styleId="t1-1sttitle">
-    <w:name w:val="t1 - 1st title"/>
-    <w:basedOn w:val="Single"/>
-    <w:pPr>
-      <w:spacing w:before="300" w:after="60"/>
-      <w:jc w:val="center"/>
-    </w:pPr>
-    <w:rPr>
-      <w:sz w:val="36"/>
-    </w:rPr>
-  </w:style>
-  <w:style w:type="paragraph" w:customStyle="1" w:styleId="t2-2ndtitle">
-    <w:name w:val="t2 - 2nd title"/>
-    <w:basedOn w:val="Single"/>
-    <w:pPr>
-      <w:spacing w:after="240"/>
-      <w:jc w:val="center"/>
-    </w:pPr>
-    <w:rPr>
-      <w:sz w:val="36"/>
-    </w:rPr>
-  </w:style>
-  <w:style w:type="paragraph" w:customStyle="1" w:styleId="Citation">
-    <w:name w:val="Citation"/>
-    <w:basedOn w:val="Single"/>
-    <w:pPr>
-      <w:keepLines/>
-      <w:spacing w:before="60"/>
-      <w:jc w:val="right"/>
-    </w:pPr>
-  </w:style>
-  <w:style w:type="paragraph" w:customStyle="1" w:styleId="MediumGrid2-Accent21">
-    <w:name w:val="Medium Grid 2 - Accent 21"/>
-    <w:basedOn w:val="Single"/>
-    <w:qFormat/>
-    <w:pPr>
-      <w:ind w:left="1080" w:right="1080"/>
-    </w:pPr>
-    <w:rPr>
-      <w:sz w:val="20"/>
-    </w:rPr>
-  </w:style>
-  <w:style w:type="paragraph" w:customStyle="1" w:styleId="Section">
-    <w:name w:val="Section"/>
-    <w:basedOn w:val="Text"/>
-    <w:pPr>
-      <w:keepNext/>
-      <w:spacing w:after="80"/>
-      <w:jc w:val="left"/>
-    </w:pPr>
-    <w:rPr>
-      <w:b/>
-      <w:sz w:val="28"/>
-    </w:rPr>
-  </w:style>
-  <w:style w:type="paragraph" w:customStyle="1" w:styleId="Objective">
-    <w:name w:val="Objective"/>
-    <w:basedOn w:val="Single"/>
-    <w:pPr>
-      <w:spacing w:before="120"/>
-      <w:ind w:left="260" w:hanging="280"/>
-    </w:pPr>
-  </w:style>
-  <w:style w:type="paragraph" w:customStyle="1" w:styleId="XPicture">
-    <w:name w:val="XPicture"/>
-    <w:basedOn w:val="Picture"/>
-    <w:pPr>
-      <w:ind w:left="440"/>
-    </w:pPr>
-  </w:style>
-  <w:style w:type="paragraph" w:customStyle="1" w:styleId="XCode">
-    <w:name w:val="XCode"/>
-    <w:basedOn w:val="CCode"/>
-    <w:pPr>
-      <w:ind w:left="1160"/>
-    </w:pPr>
-  </w:style>
-  <w:style w:type="paragraph" w:customStyle="1" w:styleId="Marginalnote">
-    <w:name w:val="Marginal note"/>
-    <w:basedOn w:val="Single"/>
-    <w:pPr>
-      <w:framePr w:wrap="auto" w:hAnchor="page" w:xAlign="right"/>
-      <w:ind w:left="80"/>
-      <w:jc w:val="left"/>
-    </w:pPr>
-    <w:rPr>
-      <w:i/>
-      <w:vanish/>
-      <w:sz w:val="18"/>
-    </w:rPr>
-  </w:style>
-  <w:style w:type="character" w:styleId="Hyperlink">
-    <w:name w:val="Hyperlink"/>
-    <w:uiPriority w:val="99"/>
-    <w:unhideWhenUsed/>
-    <w:rsid w:val="00ED283E"/>
-    <w:rPr>
-      <w:color w:val="0000FF"/>
-      <w:u w:val="single"/>
-    </w:rPr>
-  </w:style>
-  <w:style w:type="table" w:styleId="TableGrid">
-    <w:name w:val="Table Grid"/>
-    <w:basedOn w:val="TableNormal"/>
-    <w:uiPriority w:val="59"/>
-    <w:rsid w:val="0070308F"/>
-    <w:tblPr>
-      <w:tblInd w:w="0" w:type="dxa"/>
-      <w:tblBorders>
-        <w:top w:val="single" w:sz="4" w:space="0" w:color="auto"/>
-        <w:left w:val="single" w:sz="4" w:space="0" w:color="auto"/>
-        <w:bottom w:val="single" w:sz="4" w:space="0" w:color="auto"/>
-        <w:right w:val="single" w:sz="4" w:space="0" w:color="auto"/>
-        <w:insideH w:val="single" w:sz="4" w:space="0" w:color="auto"/>
-        <w:insideV w:val="single" w:sz="4" w:space="0" w:color="auto"/>
-      </w:tblBorders>
-      <w:tblCellMar>
-        <w:top w:w="0" w:type="dxa"/>
-        <w:left w:w="108" w:type="dxa"/>
-        <w:bottom w:w="0" w:type="dxa"/>
-        <w:right w:w="108" w:type="dxa"/>
-      </w:tblCellMar>
     </w:tblPr>
   </w:style>
   <w:style w:type="paragraph" w:customStyle="1" w:styleId="p1">
@@ -7018,7 +6841,7 @@
     </a:clrScheme>
     <a:fontScheme name="Office">
       <a:majorFont>
-        <a:latin typeface="Calibri Light"/>
+        <a:latin typeface="Calibri Light" panose="020F0302020204030204"/>
         <a:ea typeface=""/>
         <a:cs typeface=""/>
         <a:font script="Jpan" typeface="Yu Gothic Light"/>
@@ -7053,7 +6876,7 @@
         <a:font script="Geor" typeface="Sylfaen"/>
       </a:majorFont>
       <a:minorFont>
-        <a:latin typeface="Calibri"/>
+        <a:latin typeface="Calibri" panose="020F0502020204030204"/>
         <a:ea typeface=""/>
         <a:cs typeface=""/>
         <a:font script="Jpan" typeface="Yu Mincho"/>
@@ -7230,7 +7053,7 @@
   <a:extraClrSchemeLst/>
   <a:extLst>
     <a:ext uri="{05A4C25C-085E-4340-85A3-A5531E510DB2}">
-      <thm15:themeFamily xmlns="" xmlns:thm15="http://schemas.microsoft.com/office/thememl/2012/main" name="Office Theme" id="{62F939B6-93AF-4DB8-9C6B-D6C7DFDC589F}" vid="{4A3C46E8-61CC-4603-A589-7422A47A8E4A}"/>
+      <thm15:themeFamily xmlns:thm15="http://schemas.microsoft.com/office/thememl/2012/main" name="Office Theme" id="{62F939B6-93AF-4DB8-9C6B-D6C7DFDC589F}" vid="{4A3C46E8-61CC-4603-A589-7422A47A8E4A}"/>
     </a:ext>
   </a:extLst>
 </a:theme>

</xml_diff>

<commit_message>
Corrected spelling of Tressider
</commit_message>
<xml_diff>
--- a/handouts-raw/1-General-Information.docx
+++ b/handouts-raw/1-General-Information.docx
@@ -2375,6 +2375,8 @@
           <w:szCs w:val="36"/>
         </w:rPr>
       </w:pPr>
+      <w:bookmarkStart w:id="0" w:name="_GoBack"/>
+      <w:bookmarkEnd w:id="0"/>
     </w:p>
     <w:p>
       <w:pPr>
@@ -2494,7 +2496,7 @@
           <w:rFonts w:ascii="Times New Roman" w:hAnsi="Times New Roman" w:cs="Times New Roman"/>
           <w:szCs w:val="24"/>
         </w:rPr>
-        <w:t>Tresidder</w:t>
+        <w:t>Tressider</w:t>
       </w:r>
       <w:proofErr w:type="spellEnd"/>
       <w:r>
@@ -3732,21 +3734,7 @@
         <w:rPr>
           <w:rFonts w:ascii="Times New Roman" w:hAnsi="Times New Roman" w:cs="Times New Roman"/>
         </w:rPr>
-        <w:t xml:space="preserve"> as extensions you have been granted ahead of </w:t>
-      </w:r>
-      <w:proofErr w:type="gramStart"/>
-      <w:r>
-        <w:rPr>
-          <w:rFonts w:ascii="Times New Roman" w:hAnsi="Times New Roman" w:cs="Times New Roman"/>
-        </w:rPr>
-        <w:t>time, and</w:t>
-      </w:r>
-      <w:proofErr w:type="gramEnd"/>
-      <w:r>
-        <w:rPr>
-          <w:rFonts w:ascii="Times New Roman" w:hAnsi="Times New Roman" w:cs="Times New Roman"/>
-        </w:rPr>
-        <w:t xml:space="preserve"> use them when you might have otherwise tried to ask for an extension.</w:t>
+        <w:t xml:space="preserve"> as extensions you have been granted ahead of time, and use them when you might have otherwise tried to ask for an extension.</w:t>
       </w:r>
       <w:r>
         <w:rPr>
@@ -4538,16 +4526,7 @@
           <w:rFonts w:ascii="Times New Roman" w:hAnsi="Times New Roman"/>
           <w:b w:val="0"/>
         </w:rPr>
-        <w:t xml:space="preserve">Please see the “Lecture Assignments” document under the “Lecture” dropdown on the website </w:t>
-      </w:r>
-      <w:bookmarkStart w:id="0" w:name="_GoBack"/>
-      <w:bookmarkEnd w:id="0"/>
-      <w:r>
-        <w:rPr>
-          <w:rFonts w:ascii="Times New Roman" w:hAnsi="Times New Roman"/>
-          <w:b w:val="0"/>
-        </w:rPr>
-        <w:t>for more instructions on giving feedback.</w:t>
+        <w:t>Please see the “Lecture Assignments” document under the “Lecture” dropdown on the website for more instructions on giving feedback.</w:t>
       </w:r>
     </w:p>
     <w:p>

</xml_diff>